<commit_message>
finish with theory and start with creation and manipulation
</commit_message>
<xml_diff>
--- a/dbms_administration/project/report.docx
+++ b/dbms_administration/project/report.docx
@@ -10,7 +10,6 @@
           <w:sz w:val="40"/>
           <w:szCs w:val="40"/>
           <w:u w:val="single"/>
-          <w:lang w:val="fr-FR"/>
         </w:rPr>
       </w:pPr>
       <w:r>
@@ -20,9 +19,8 @@
           <w:sz w:val="40"/>
           <w:szCs w:val="40"/>
           <w:u w:val="single"/>
-          <w:lang w:val="fr-FR"/>
-        </w:rPr>
-        <w:t>Introduction :</w:t>
+        </w:rPr>
+        <w:t>Introduction:</w:t>
       </w:r>
     </w:p>
     <w:p>
@@ -1702,18 +1700,7 @@
           <w:shd w:val="clear" w:color="auto" w:fill="FFFFFF"/>
           <w:lang w:val="en-US"/>
         </w:rPr>
-        <w:t>Statements directly change data a</w:t>
-      </w:r>
-      <w:r>
-        <w:rPr>
-          <w:rFonts w:asciiTheme="majorHAnsi" w:hAnsiTheme="majorHAnsi" w:cstheme="majorHAnsi"/>
-          <w:color w:val="000000"/>
-          <w:sz w:val="24"/>
-          <w:szCs w:val="24"/>
-          <w:shd w:val="clear" w:color="auto" w:fill="FFFFFF"/>
-          <w:lang w:val="en-US"/>
-        </w:rPr>
-        <w:t>nd/or change the way data is stored</w:t>
+        <w:t>Statements directly change data and/or change the way data is stored</w:t>
       </w:r>
       <w:r>
         <w:rPr>
@@ -2060,10 +2047,12 @@
       <w:r>
         <w:rPr>
           <w:rFonts w:asciiTheme="majorHAnsi" w:hAnsiTheme="majorHAnsi" w:cstheme="majorHAnsi"/>
+          <w:noProof/>
           <w:color w:val="000000"/>
           <w:sz w:val="28"/>
           <w:szCs w:val="28"/>
           <w:shd w:val="clear" w:color="auto" w:fill="FFFFFF"/>
+          <w:lang w:eastAsia="en-GB"/>
         </w:rPr>
         <w:drawing>
           <wp:inline distT="0" distB="0" distL="0" distR="0" wp14:anchorId="1CF42F4F" wp14:editId="5EC7A02C">
@@ -2192,29 +2181,7 @@
           <w:shd w:val="clear" w:color="auto" w:fill="FFFFFF"/>
           <w:lang w:val="en-US"/>
         </w:rPr>
-        <w:t xml:space="preserve"> – A </w:t>
-      </w:r>
-      <w:r>
-        <w:rPr>
-          <w:rFonts w:asciiTheme="majorHAnsi" w:hAnsiTheme="majorHAnsi" w:cstheme="majorHAnsi"/>
-          <w:color w:val="000000"/>
-          <w:sz w:val="24"/>
-          <w:szCs w:val="24"/>
-          <w:shd w:val="clear" w:color="auto" w:fill="FFFFFF"/>
-          <w:lang w:val="en-US"/>
-        </w:rPr>
-        <w:t>Keyspace</w:t>
-      </w:r>
-      <w:r>
-        <w:rPr>
-          <w:rFonts w:asciiTheme="majorHAnsi" w:hAnsiTheme="majorHAnsi" w:cstheme="majorHAnsi"/>
-          <w:color w:val="000000"/>
-          <w:sz w:val="24"/>
-          <w:szCs w:val="24"/>
-          <w:shd w:val="clear" w:color="auto" w:fill="FFFFFF"/>
-          <w:lang w:val="en-US"/>
-        </w:rPr>
-        <w:t xml:space="preserve"> is similar to a </w:t>
+        <w:t xml:space="preserve"> – A Keyspace is similar to a </w:t>
       </w:r>
       <w:r>
         <w:rPr>
@@ -2291,18 +2258,7 @@
           <w:shd w:val="clear" w:color="auto" w:fill="FFFFFF"/>
           <w:lang w:val="en-US"/>
         </w:rPr>
-        <w:t>is similar to a</w:t>
-      </w:r>
-      <w:r>
-        <w:rPr>
-          <w:rFonts w:asciiTheme="majorHAnsi" w:hAnsiTheme="majorHAnsi" w:cstheme="majorHAnsi"/>
-          <w:color w:val="000000"/>
-          <w:sz w:val="24"/>
-          <w:szCs w:val="24"/>
-          <w:shd w:val="clear" w:color="auto" w:fill="FFFFFF"/>
-          <w:lang w:val="en-US"/>
-        </w:rPr>
-        <w:t xml:space="preserve"> </w:t>
+        <w:t xml:space="preserve">is similar to a </w:t>
       </w:r>
       <w:r>
         <w:rPr>
@@ -2430,32 +2386,1379 @@
           <w:shd w:val="clear" w:color="auto" w:fill="FFFFFF"/>
           <w:lang w:val="en-US"/>
         </w:rPr>
-        <w:t>can be created on th</w:t>
-      </w:r>
+        <w:t>can be created on the fly</w:t>
+      </w:r>
+      <w:r>
+        <w:rPr>
+          <w:rFonts w:asciiTheme="majorHAnsi" w:hAnsiTheme="majorHAnsi" w:cstheme="majorHAnsi"/>
+          <w:color w:val="000000"/>
+          <w:sz w:val="24"/>
+          <w:szCs w:val="24"/>
+          <w:shd w:val="clear" w:color="auto" w:fill="FFFFFF"/>
+          <w:lang w:val="en-US"/>
+        </w:rPr>
+        <w:t>.</w:t>
+      </w:r>
+    </w:p>
+    <w:p>
+      <w:pPr>
+        <w:ind w:left="227"/>
+        <w:rPr>
+          <w:rFonts w:asciiTheme="majorHAnsi" w:hAnsiTheme="majorHAnsi" w:cstheme="majorHAnsi"/>
+          <w:b/>
+          <w:bCs/>
+          <w:color w:val="000000"/>
+          <w:sz w:val="36"/>
+          <w:szCs w:val="36"/>
+          <w:u w:val="single"/>
+          <w:shd w:val="clear" w:color="auto" w:fill="FFFFFF"/>
+        </w:rPr>
+      </w:pPr>
+      <w:r>
+        <w:rPr>
+          <w:rFonts w:asciiTheme="majorHAnsi" w:hAnsiTheme="majorHAnsi" w:cstheme="majorHAnsi"/>
+          <w:b/>
+          <w:bCs/>
+          <w:color w:val="000000"/>
+          <w:sz w:val="36"/>
+          <w:szCs w:val="36"/>
+          <w:u w:val="single"/>
+          <w:shd w:val="clear" w:color="auto" w:fill="FFFFFF"/>
+        </w:rPr>
+        <w:lastRenderedPageBreak/>
+        <w:t xml:space="preserve">The </w:t>
+      </w:r>
+      <w:r>
+        <w:rPr>
+          <w:rFonts w:asciiTheme="majorHAnsi" w:hAnsiTheme="majorHAnsi" w:cstheme="majorHAnsi"/>
+          <w:b/>
+          <w:bCs/>
+          <w:color w:val="000000"/>
+          <w:sz w:val="36"/>
+          <w:szCs w:val="36"/>
+          <w:u w:val="single"/>
+          <w:shd w:val="clear" w:color="auto" w:fill="FFFFFF"/>
+        </w:rPr>
+        <w:t>D</w:t>
+      </w:r>
+      <w:r>
+        <w:rPr>
+          <w:rFonts w:asciiTheme="majorHAnsi" w:hAnsiTheme="majorHAnsi" w:cstheme="majorHAnsi"/>
+          <w:b/>
+          <w:bCs/>
+          <w:color w:val="000000"/>
+          <w:sz w:val="36"/>
+          <w:szCs w:val="36"/>
+          <w:u w:val="single"/>
+          <w:shd w:val="clear" w:color="auto" w:fill="FFFFFF"/>
+        </w:rPr>
+        <w:t xml:space="preserve">ata </w:t>
+      </w:r>
+      <w:r>
+        <w:rPr>
+          <w:rFonts w:asciiTheme="majorHAnsi" w:hAnsiTheme="majorHAnsi" w:cstheme="majorHAnsi"/>
+          <w:b/>
+          <w:bCs/>
+          <w:color w:val="000000"/>
+          <w:sz w:val="36"/>
+          <w:szCs w:val="36"/>
+          <w:u w:val="single"/>
+          <w:shd w:val="clear" w:color="auto" w:fill="FFFFFF"/>
+        </w:rPr>
+        <w:t>M</w:t>
+      </w:r>
+      <w:r>
+        <w:rPr>
+          <w:rFonts w:asciiTheme="majorHAnsi" w:hAnsiTheme="majorHAnsi" w:cstheme="majorHAnsi"/>
+          <w:b/>
+          <w:bCs/>
+          <w:color w:val="000000"/>
+          <w:sz w:val="36"/>
+          <w:szCs w:val="36"/>
+          <w:u w:val="single"/>
+          <w:shd w:val="clear" w:color="auto" w:fill="FFFFFF"/>
+        </w:rPr>
+        <w:t>odel:</w:t>
+      </w:r>
+    </w:p>
+    <w:p>
+      <w:pPr>
+        <w:ind w:left="227"/>
+        <w:rPr>
+          <w:rFonts w:asciiTheme="majorHAnsi" w:hAnsiTheme="majorHAnsi" w:cstheme="majorHAnsi"/>
+          <w:color w:val="000000"/>
+          <w:sz w:val="24"/>
+          <w:szCs w:val="24"/>
+          <w:shd w:val="clear" w:color="auto" w:fill="FFFFFF"/>
+        </w:rPr>
+      </w:pPr>
+      <w:r>
+        <w:rPr>
+          <w:rFonts w:asciiTheme="majorHAnsi" w:hAnsiTheme="majorHAnsi" w:cstheme="majorHAnsi"/>
+          <w:color w:val="000000"/>
+          <w:sz w:val="24"/>
+          <w:szCs w:val="24"/>
+          <w:shd w:val="clear" w:color="auto" w:fill="FFFFFF"/>
+        </w:rPr>
+        <w:t>The data model of Cassandra is significantly different from what we normally see in an RDBMS.</w:t>
+      </w:r>
+      <w:r>
+        <w:rPr>
+          <w:rFonts w:asciiTheme="majorHAnsi" w:hAnsiTheme="majorHAnsi" w:cstheme="majorHAnsi"/>
+          <w:color w:val="000000"/>
+          <w:sz w:val="24"/>
+          <w:szCs w:val="24"/>
+          <w:shd w:val="clear" w:color="auto" w:fill="FFFFFF"/>
+        </w:rPr>
+        <w:t xml:space="preserve"> Let’s see </w:t>
+      </w:r>
+      <w:r>
+        <w:rPr>
+          <w:rFonts w:asciiTheme="majorHAnsi" w:hAnsiTheme="majorHAnsi" w:cstheme="majorHAnsi"/>
+          <w:color w:val="000000"/>
+          <w:sz w:val="24"/>
+          <w:szCs w:val="24"/>
+          <w:shd w:val="clear" w:color="auto" w:fill="FFFFFF"/>
+        </w:rPr>
+        <w:t>how Cassandra stores its data.</w:t>
+      </w:r>
+    </w:p>
+    <w:p>
+      <w:pPr>
+        <w:ind w:left="454"/>
+        <w:rPr>
+          <w:rFonts w:asciiTheme="majorHAnsi" w:hAnsiTheme="majorHAnsi" w:cstheme="majorHAnsi"/>
+          <w:b/>
+          <w:bCs/>
+          <w:color w:val="000000"/>
+          <w:sz w:val="32"/>
+          <w:szCs w:val="32"/>
+          <w:u w:val="single"/>
+          <w:shd w:val="clear" w:color="auto" w:fill="FFFFFF"/>
+        </w:rPr>
+      </w:pPr>
+      <w:r>
+        <w:rPr>
+          <w:rFonts w:asciiTheme="majorHAnsi" w:hAnsiTheme="majorHAnsi" w:cstheme="majorHAnsi"/>
+          <w:b/>
+          <w:bCs/>
+          <w:color w:val="000000"/>
+          <w:sz w:val="32"/>
+          <w:szCs w:val="32"/>
+          <w:u w:val="single"/>
+          <w:shd w:val="clear" w:color="auto" w:fill="FFFFFF"/>
+        </w:rPr>
+        <w:t>Cluster:</w:t>
+      </w:r>
+    </w:p>
+    <w:p>
+      <w:pPr>
+        <w:ind w:left="454"/>
+        <w:rPr>
+          <w:rFonts w:asciiTheme="majorHAnsi" w:hAnsiTheme="majorHAnsi" w:cstheme="majorHAnsi"/>
+          <w:color w:val="000000"/>
+          <w:sz w:val="24"/>
+          <w:szCs w:val="24"/>
+          <w:shd w:val="clear" w:color="auto" w:fill="FFFFFF"/>
+        </w:rPr>
+      </w:pPr>
+      <w:r>
+        <w:rPr>
+          <w:rFonts w:asciiTheme="majorHAnsi" w:hAnsiTheme="majorHAnsi" w:cstheme="majorHAnsi"/>
+          <w:color w:val="000000"/>
+          <w:sz w:val="24"/>
+          <w:szCs w:val="24"/>
+          <w:shd w:val="clear" w:color="auto" w:fill="FFFFFF"/>
+        </w:rPr>
+        <w:t>Cassandra database is distributed over several machines that operate together. The outermost container is known as the Cluster. For failure handling, every node contains a replica, and in case of a failure, the replica takes charge. Cassandra arranges the nodes in a cluster, in a ring format, and assigns data to them</w:t>
+      </w:r>
+      <w:r>
+        <w:rPr>
+          <w:rFonts w:asciiTheme="majorHAnsi" w:hAnsiTheme="majorHAnsi" w:cstheme="majorHAnsi"/>
+          <w:color w:val="000000"/>
+          <w:sz w:val="24"/>
+          <w:szCs w:val="24"/>
+          <w:shd w:val="clear" w:color="auto" w:fill="FFFFFF"/>
+        </w:rPr>
+        <w:t>.</w:t>
+      </w:r>
+    </w:p>
+    <w:p>
+      <w:pPr>
+        <w:ind w:left="454"/>
+        <w:rPr>
+          <w:rFonts w:asciiTheme="majorHAnsi" w:hAnsiTheme="majorHAnsi" w:cstheme="majorHAnsi"/>
+          <w:b/>
+          <w:bCs/>
+          <w:color w:val="000000"/>
+          <w:sz w:val="32"/>
+          <w:szCs w:val="32"/>
+          <w:u w:val="single"/>
+          <w:shd w:val="clear" w:color="auto" w:fill="FFFFFF"/>
+        </w:rPr>
+      </w:pPr>
+      <w:r>
+        <w:rPr>
+          <w:rFonts w:asciiTheme="majorHAnsi" w:hAnsiTheme="majorHAnsi" w:cstheme="majorHAnsi"/>
+          <w:b/>
+          <w:bCs/>
+          <w:color w:val="000000"/>
+          <w:sz w:val="32"/>
+          <w:szCs w:val="32"/>
+          <w:u w:val="single"/>
+          <w:shd w:val="clear" w:color="auto" w:fill="FFFFFF"/>
+        </w:rPr>
+        <w:t>Keyspace</w:t>
+      </w:r>
+      <w:r>
+        <w:rPr>
+          <w:rFonts w:asciiTheme="majorHAnsi" w:hAnsiTheme="majorHAnsi" w:cstheme="majorHAnsi"/>
+          <w:b/>
+          <w:bCs/>
+          <w:color w:val="000000"/>
+          <w:sz w:val="32"/>
+          <w:szCs w:val="32"/>
+          <w:u w:val="single"/>
+          <w:shd w:val="clear" w:color="auto" w:fill="FFFFFF"/>
+        </w:rPr>
+        <w:t>:</w:t>
+      </w:r>
+    </w:p>
+    <w:p>
+      <w:pPr>
+        <w:ind w:left="454"/>
+        <w:rPr>
+          <w:rFonts w:asciiTheme="majorHAnsi" w:hAnsiTheme="majorHAnsi" w:cstheme="majorHAnsi"/>
+          <w:color w:val="000000"/>
+          <w:sz w:val="24"/>
+          <w:szCs w:val="24"/>
+          <w:shd w:val="clear" w:color="auto" w:fill="FFFFFF"/>
+        </w:rPr>
+      </w:pPr>
+      <w:r>
+        <w:rPr>
+          <w:rFonts w:asciiTheme="majorHAnsi" w:hAnsiTheme="majorHAnsi" w:cstheme="majorHAnsi"/>
+          <w:color w:val="000000"/>
+          <w:sz w:val="24"/>
+          <w:szCs w:val="24"/>
+          <w:shd w:val="clear" w:color="auto" w:fill="FFFFFF"/>
+        </w:rPr>
+        <w:t xml:space="preserve">Keyspace is the outermost container for data in Cassandra. The basic attributes </w:t>
+      </w:r>
+      <w:r>
+        <w:rPr>
+          <w:rFonts w:asciiTheme="majorHAnsi" w:hAnsiTheme="majorHAnsi" w:cstheme="majorHAnsi"/>
+          <w:color w:val="000000"/>
+          <w:sz w:val="24"/>
+          <w:szCs w:val="24"/>
+          <w:shd w:val="clear" w:color="auto" w:fill="FFFFFF"/>
+        </w:rPr>
+        <w:t>of a Keyspace in Cassandra are</w:t>
+      </w:r>
+      <w:r>
+        <w:rPr>
+          <w:rFonts w:asciiTheme="majorHAnsi" w:hAnsiTheme="majorHAnsi" w:cstheme="majorHAnsi"/>
+          <w:color w:val="000000"/>
+          <w:sz w:val="24"/>
+          <w:szCs w:val="24"/>
+          <w:shd w:val="clear" w:color="auto" w:fill="FFFFFF"/>
+        </w:rPr>
+        <w:t>:</w:t>
+      </w:r>
+    </w:p>
+    <w:p>
+      <w:pPr>
+        <w:pStyle w:val="ListParagraph"/>
+        <w:numPr>
+          <w:ilvl w:val="0"/>
+          <w:numId w:val="16"/>
+        </w:numPr>
+        <w:spacing w:line="240" w:lineRule="auto"/>
+        <w:rPr>
+          <w:rFonts w:asciiTheme="majorHAnsi" w:hAnsiTheme="majorHAnsi" w:cstheme="majorHAnsi"/>
+          <w:color w:val="000000"/>
+          <w:sz w:val="24"/>
+          <w:szCs w:val="24"/>
+          <w:shd w:val="clear" w:color="auto" w:fill="FFFFFF"/>
+        </w:rPr>
+      </w:pPr>
+      <w:r>
+        <w:rPr>
+          <w:rFonts w:asciiTheme="majorHAnsi" w:hAnsiTheme="majorHAnsi" w:cstheme="majorHAnsi"/>
+          <w:b/>
+          <w:bCs/>
+          <w:color w:val="000000"/>
+          <w:sz w:val="24"/>
+          <w:szCs w:val="24"/>
+          <w:shd w:val="clear" w:color="auto" w:fill="FFFFFF"/>
+        </w:rPr>
+        <w:t>Replication factor:</w:t>
+      </w:r>
+      <w:r>
+        <w:rPr>
+          <w:rFonts w:asciiTheme="majorHAnsi" w:hAnsiTheme="majorHAnsi" w:cstheme="majorHAnsi"/>
+          <w:color w:val="000000"/>
+          <w:sz w:val="24"/>
+          <w:szCs w:val="24"/>
+          <w:shd w:val="clear" w:color="auto" w:fill="FFFFFF"/>
+        </w:rPr>
+        <w:t xml:space="preserve"> It is the number of machines in the cluster that will receive copies of the same data.</w:t>
+      </w:r>
+    </w:p>
+    <w:p>
+      <w:pPr>
+        <w:pStyle w:val="ListParagraph"/>
+        <w:numPr>
+          <w:ilvl w:val="0"/>
+          <w:numId w:val="16"/>
+        </w:numPr>
+        <w:spacing w:line="240" w:lineRule="auto"/>
+        <w:rPr>
+          <w:rFonts w:asciiTheme="majorHAnsi" w:hAnsiTheme="majorHAnsi" w:cstheme="majorHAnsi"/>
+          <w:color w:val="000000"/>
+          <w:sz w:val="24"/>
+          <w:szCs w:val="24"/>
+          <w:shd w:val="clear" w:color="auto" w:fill="FFFFFF"/>
+        </w:rPr>
+      </w:pPr>
+      <w:r>
+        <w:rPr>
+          <w:rFonts w:asciiTheme="majorHAnsi" w:hAnsiTheme="majorHAnsi" w:cstheme="majorHAnsi"/>
+          <w:b/>
+          <w:bCs/>
+          <w:color w:val="000000"/>
+          <w:sz w:val="24"/>
+          <w:szCs w:val="24"/>
+          <w:shd w:val="clear" w:color="auto" w:fill="FFFFFF"/>
+        </w:rPr>
+        <w:t xml:space="preserve">Replica placement strategy: </w:t>
+      </w:r>
+      <w:r>
+        <w:rPr>
+          <w:rFonts w:asciiTheme="majorHAnsi" w:hAnsiTheme="majorHAnsi" w:cstheme="majorHAnsi"/>
+          <w:color w:val="000000"/>
+          <w:sz w:val="24"/>
+          <w:szCs w:val="24"/>
+          <w:shd w:val="clear" w:color="auto" w:fill="FFFFFF"/>
+        </w:rPr>
+        <w:t>It is nothing but the strategy to place replicas in the ring. We have strategies such as simple strategy (rack-aware strategy), old network topology strategy (rack-aware strategy), and network topology strategy (</w:t>
+      </w:r>
+      <w:r>
+        <w:rPr>
+          <w:rFonts w:asciiTheme="majorHAnsi" w:hAnsiTheme="majorHAnsi" w:cstheme="majorHAnsi"/>
+          <w:color w:val="000000"/>
+          <w:sz w:val="24"/>
+          <w:szCs w:val="24"/>
+          <w:shd w:val="clear" w:color="auto" w:fill="FFFFFF"/>
+        </w:rPr>
+        <w:t>datacentre</w:t>
+      </w:r>
+      <w:r>
+        <w:rPr>
+          <w:rFonts w:asciiTheme="majorHAnsi" w:hAnsiTheme="majorHAnsi" w:cstheme="majorHAnsi"/>
+          <w:color w:val="000000"/>
+          <w:sz w:val="24"/>
+          <w:szCs w:val="24"/>
+          <w:shd w:val="clear" w:color="auto" w:fill="FFFFFF"/>
+        </w:rPr>
+        <w:t>-shared strategy).</w:t>
+      </w:r>
+    </w:p>
+    <w:p>
+      <w:pPr>
+        <w:pStyle w:val="ListParagraph"/>
+        <w:numPr>
+          <w:ilvl w:val="0"/>
+          <w:numId w:val="16"/>
+        </w:numPr>
+        <w:rPr>
+          <w:rFonts w:asciiTheme="majorHAnsi" w:hAnsiTheme="majorHAnsi" w:cstheme="majorHAnsi"/>
+          <w:color w:val="000000"/>
+          <w:sz w:val="24"/>
+          <w:szCs w:val="24"/>
+          <w:shd w:val="clear" w:color="auto" w:fill="FFFFFF"/>
+        </w:rPr>
+      </w:pPr>
+      <w:r>
+        <w:rPr>
+          <w:rFonts w:asciiTheme="majorHAnsi" w:hAnsiTheme="majorHAnsi" w:cstheme="majorHAnsi"/>
+          <w:b/>
+          <w:bCs/>
+          <w:color w:val="000000"/>
+          <w:sz w:val="24"/>
+          <w:szCs w:val="24"/>
+          <w:shd w:val="clear" w:color="auto" w:fill="FFFFFF"/>
+        </w:rPr>
+        <w:t xml:space="preserve">Column families: </w:t>
+      </w:r>
+      <w:r>
+        <w:rPr>
+          <w:rFonts w:asciiTheme="majorHAnsi" w:hAnsiTheme="majorHAnsi" w:cstheme="majorHAnsi"/>
+          <w:color w:val="000000"/>
+          <w:sz w:val="24"/>
+          <w:szCs w:val="24"/>
+          <w:shd w:val="clear" w:color="auto" w:fill="FFFFFF"/>
+        </w:rPr>
+        <w:t>Keyspace is a container for a list of one or more column families. A column family, in turn, is a container of a collection of rows. Each row contains ordered columns. Column families represent the structure of your data. Each keyspace has at least one and often many column families.</w:t>
+      </w:r>
+    </w:p>
+    <w:p>
+      <w:pPr>
+        <w:ind w:left="454"/>
+        <w:rPr>
+          <w:rFonts w:asciiTheme="majorHAnsi" w:hAnsiTheme="majorHAnsi" w:cstheme="majorHAnsi"/>
+          <w:color w:val="000000"/>
+          <w:sz w:val="24"/>
+          <w:szCs w:val="24"/>
+          <w:shd w:val="clear" w:color="auto" w:fill="FFFFFF"/>
+        </w:rPr>
+      </w:pPr>
+      <w:r>
+        <w:rPr>
+          <w:rFonts w:asciiTheme="majorHAnsi" w:hAnsiTheme="majorHAnsi" w:cstheme="majorHAnsi"/>
+          <w:color w:val="000000"/>
+          <w:sz w:val="24"/>
+          <w:szCs w:val="24"/>
+          <w:shd w:val="clear" w:color="auto" w:fill="FFFFFF"/>
+        </w:rPr>
+        <w:t xml:space="preserve">The syntax of creating a keyspace is as follows: </w:t>
+      </w:r>
+    </w:p>
+    <w:p>
+      <w:pPr>
+        <w:pBdr>
+          <w:top w:val="single" w:sz="6" w:space="4" w:color="D6D6D6"/>
+          <w:left w:val="single" w:sz="6" w:space="4" w:color="D6D6D6"/>
+          <w:bottom w:val="single" w:sz="6" w:space="4" w:color="D6D6D6"/>
+          <w:right w:val="single" w:sz="6" w:space="4" w:color="D6D6D6"/>
+        </w:pBdr>
+        <w:shd w:val="clear" w:color="auto" w:fill="F1F1F1"/>
+        <w:tabs>
+          <w:tab w:val="left" w:pos="916"/>
+          <w:tab w:val="left" w:pos="1832"/>
+          <w:tab w:val="left" w:pos="2748"/>
+          <w:tab w:val="left" w:pos="3664"/>
+          <w:tab w:val="left" w:pos="4580"/>
+          <w:tab w:val="left" w:pos="5496"/>
+          <w:tab w:val="left" w:pos="6412"/>
+          <w:tab w:val="left" w:pos="7328"/>
+          <w:tab w:val="left" w:pos="8244"/>
+          <w:tab w:val="left" w:pos="9160"/>
+          <w:tab w:val="left" w:pos="10076"/>
+          <w:tab w:val="left" w:pos="10992"/>
+          <w:tab w:val="left" w:pos="11908"/>
+          <w:tab w:val="left" w:pos="12824"/>
+          <w:tab w:val="left" w:pos="13740"/>
+          <w:tab w:val="left" w:pos="14656"/>
+        </w:tabs>
+        <w:spacing w:after="0" w:line="240" w:lineRule="auto"/>
+        <w:ind w:left="454"/>
+        <w:rPr>
+          <w:rFonts w:ascii="Consolas" w:eastAsia="Times New Roman" w:hAnsi="Consolas" w:cs="Courier New"/>
+          <w:color w:val="313131"/>
+          <w:sz w:val="18"/>
+          <w:szCs w:val="18"/>
+          <w:lang w:eastAsia="en-GB"/>
+        </w:rPr>
+      </w:pPr>
+      <w:r>
+        <w:rPr>
+          <w:rFonts w:ascii="Consolas" w:eastAsia="Times New Roman" w:hAnsi="Consolas" w:cs="Courier New"/>
+          <w:color w:val="313131"/>
+          <w:sz w:val="18"/>
+          <w:szCs w:val="18"/>
+          <w:lang w:eastAsia="en-GB"/>
+        </w:rPr>
+        <w:t>CREATE KEYSPACE Keyspace name</w:t>
+      </w:r>
+    </w:p>
+    <w:p>
+      <w:pPr>
+        <w:pBdr>
+          <w:top w:val="single" w:sz="6" w:space="4" w:color="D6D6D6"/>
+          <w:left w:val="single" w:sz="6" w:space="4" w:color="D6D6D6"/>
+          <w:bottom w:val="single" w:sz="6" w:space="4" w:color="D6D6D6"/>
+          <w:right w:val="single" w:sz="6" w:space="4" w:color="D6D6D6"/>
+        </w:pBdr>
+        <w:shd w:val="clear" w:color="auto" w:fill="F1F1F1"/>
+        <w:tabs>
+          <w:tab w:val="left" w:pos="916"/>
+          <w:tab w:val="left" w:pos="1832"/>
+          <w:tab w:val="left" w:pos="2748"/>
+          <w:tab w:val="left" w:pos="3664"/>
+          <w:tab w:val="left" w:pos="4580"/>
+          <w:tab w:val="left" w:pos="5496"/>
+          <w:tab w:val="left" w:pos="6412"/>
+          <w:tab w:val="left" w:pos="7328"/>
+          <w:tab w:val="left" w:pos="8244"/>
+          <w:tab w:val="left" w:pos="9160"/>
+          <w:tab w:val="left" w:pos="10076"/>
+          <w:tab w:val="left" w:pos="10992"/>
+          <w:tab w:val="left" w:pos="11908"/>
+          <w:tab w:val="left" w:pos="12824"/>
+          <w:tab w:val="left" w:pos="13740"/>
+          <w:tab w:val="left" w:pos="14656"/>
+        </w:tabs>
+        <w:spacing w:line="240" w:lineRule="auto"/>
+        <w:ind w:left="454"/>
+        <w:rPr>
+          <w:rFonts w:ascii="Consolas" w:eastAsia="Times New Roman" w:hAnsi="Consolas" w:cs="Courier New"/>
+          <w:color w:val="313131"/>
+          <w:sz w:val="18"/>
+          <w:szCs w:val="18"/>
+          <w:lang w:eastAsia="en-GB"/>
+        </w:rPr>
+      </w:pPr>
+      <w:r>
+        <w:rPr>
+          <w:rFonts w:ascii="Consolas" w:eastAsia="Times New Roman" w:hAnsi="Consolas" w:cs="Courier New"/>
+          <w:color w:val="313131"/>
+          <w:sz w:val="18"/>
+          <w:szCs w:val="18"/>
+          <w:lang w:eastAsia="en-GB"/>
+        </w:rPr>
+        <w:t>WITH replication = {'class': 'SimpleStrategy', 'replication factor': 3};</w:t>
+      </w:r>
+    </w:p>
+    <w:p>
+      <w:pPr>
+        <w:ind w:left="454"/>
+        <w:rPr>
+          <w:rFonts w:asciiTheme="majorHAnsi" w:hAnsiTheme="majorHAnsi" w:cstheme="majorHAnsi"/>
+          <w:color w:val="000000"/>
+          <w:sz w:val="24"/>
+          <w:szCs w:val="24"/>
+          <w:shd w:val="clear" w:color="auto" w:fill="FFFFFF"/>
+        </w:rPr>
+      </w:pPr>
+      <w:r>
+        <w:rPr>
+          <w:rFonts w:asciiTheme="majorHAnsi" w:hAnsiTheme="majorHAnsi" w:cstheme="majorHAnsi"/>
+          <w:color w:val="000000"/>
+          <w:sz w:val="24"/>
+          <w:szCs w:val="24"/>
+          <w:shd w:val="clear" w:color="auto" w:fill="FFFFFF"/>
+        </w:rPr>
+        <w:t>The following illustration shows a schematic view of a Keyspace.</w:t>
+      </w:r>
+    </w:p>
+    <w:p>
+      <w:pPr>
+        <w:ind w:left="454"/>
+        <w:jc w:val="center"/>
+        <w:rPr>
+          <w:rFonts w:asciiTheme="majorHAnsi" w:hAnsiTheme="majorHAnsi" w:cstheme="majorHAnsi"/>
+          <w:color w:val="000000"/>
+          <w:sz w:val="24"/>
+          <w:szCs w:val="24"/>
+          <w:shd w:val="clear" w:color="auto" w:fill="FFFFFF"/>
+        </w:rPr>
+      </w:pPr>
+      <w:r>
+        <w:rPr>
+          <w:rFonts w:asciiTheme="majorHAnsi" w:hAnsiTheme="majorHAnsi" w:cstheme="majorHAnsi"/>
+          <w:noProof/>
+          <w:color w:val="000000"/>
+          <w:sz w:val="24"/>
+          <w:szCs w:val="24"/>
+          <w:shd w:val="clear" w:color="auto" w:fill="FFFFFF"/>
+          <w:lang w:eastAsia="en-GB"/>
+        </w:rPr>
+        <w:drawing>
+          <wp:inline distT="0" distB="0" distL="0" distR="0">
+            <wp:extent cx="3752850" cy="2602647"/>
+            <wp:effectExtent l="0" t="0" r="0" b="7620"/>
+            <wp:docPr id="1" name="Picture 1"/>
+            <wp:cNvGraphicFramePr>
+              <a:graphicFrameLocks xmlns:a="http://schemas.openxmlformats.org/drawingml/2006/main" noChangeAspect="1"/>
+            </wp:cNvGraphicFramePr>
+            <a:graphic xmlns:a="http://schemas.openxmlformats.org/drawingml/2006/main">
+              <a:graphicData uri="http://schemas.openxmlformats.org/drawingml/2006/picture">
+                <pic:pic xmlns:pic="http://schemas.openxmlformats.org/drawingml/2006/picture">
+                  <pic:nvPicPr>
+                    <pic:cNvPr id="1" name="keyspace.jpg"/>
+                    <pic:cNvPicPr/>
+                  </pic:nvPicPr>
+                  <pic:blipFill>
+                    <a:blip r:embed="rId7">
+                      <a:extLst>
+                        <a:ext uri="{28A0092B-C50C-407E-A947-70E740481C1C}">
+                          <a14:useLocalDpi xmlns:a14="http://schemas.microsoft.com/office/drawing/2010/main" val="0"/>
+                        </a:ext>
+                      </a:extLst>
+                    </a:blip>
+                    <a:stretch>
+                      <a:fillRect/>
+                    </a:stretch>
+                  </pic:blipFill>
+                  <pic:spPr>
+                    <a:xfrm>
+                      <a:off x="0" y="0"/>
+                      <a:ext cx="3772931" cy="2616573"/>
+                    </a:xfrm>
+                    <a:prstGeom prst="rect">
+                      <a:avLst/>
+                    </a:prstGeom>
+                  </pic:spPr>
+                </pic:pic>
+              </a:graphicData>
+            </a:graphic>
+          </wp:inline>
+        </w:drawing>
+      </w:r>
+    </w:p>
+    <w:p>
+      <w:pPr>
+        <w:ind w:left="454"/>
+        <w:rPr>
+          <w:rFonts w:asciiTheme="majorHAnsi" w:hAnsiTheme="majorHAnsi" w:cstheme="majorHAnsi"/>
+          <w:b/>
+          <w:bCs/>
+          <w:color w:val="000000"/>
+          <w:sz w:val="32"/>
+          <w:szCs w:val="32"/>
+          <w:u w:val="single"/>
+          <w:shd w:val="clear" w:color="auto" w:fill="FFFFFF"/>
+        </w:rPr>
+      </w:pPr>
+      <w:r>
+        <w:rPr>
+          <w:rFonts w:asciiTheme="majorHAnsi" w:hAnsiTheme="majorHAnsi" w:cstheme="majorHAnsi"/>
+          <w:b/>
+          <w:bCs/>
+          <w:color w:val="000000"/>
+          <w:sz w:val="32"/>
+          <w:szCs w:val="32"/>
+          <w:u w:val="single"/>
+          <w:shd w:val="clear" w:color="auto" w:fill="FFFFFF"/>
+        </w:rPr>
+        <w:lastRenderedPageBreak/>
+        <w:t>Column Family</w:t>
+      </w:r>
+      <w:r>
+        <w:rPr>
+          <w:rFonts w:asciiTheme="majorHAnsi" w:hAnsiTheme="majorHAnsi" w:cstheme="majorHAnsi"/>
+          <w:b/>
+          <w:bCs/>
+          <w:color w:val="000000"/>
+          <w:sz w:val="32"/>
+          <w:szCs w:val="32"/>
+          <w:u w:val="single"/>
+          <w:shd w:val="clear" w:color="auto" w:fill="FFFFFF"/>
+        </w:rPr>
+        <w:t>:</w:t>
+      </w:r>
+    </w:p>
+    <w:p>
+      <w:pPr>
+        <w:numPr>
+          <w:ilvl w:val="0"/>
+          <w:numId w:val="17"/>
+        </w:numPr>
+        <w:tabs>
+          <w:tab w:val="num" w:pos="720"/>
+        </w:tabs>
+        <w:ind w:left="1176"/>
+        <w:rPr>
+          <w:rFonts w:asciiTheme="majorHAnsi" w:hAnsiTheme="majorHAnsi" w:cstheme="majorHAnsi"/>
+          <w:color w:val="000000"/>
+          <w:sz w:val="24"/>
+          <w:szCs w:val="24"/>
+          <w:shd w:val="clear" w:color="auto" w:fill="FFFFFF"/>
+        </w:rPr>
+      </w:pPr>
+      <w:r>
+        <w:rPr>
+          <w:rFonts w:asciiTheme="majorHAnsi" w:hAnsiTheme="majorHAnsi" w:cstheme="majorHAnsi"/>
+          <w:color w:val="000000"/>
+          <w:sz w:val="24"/>
+          <w:szCs w:val="24"/>
+          <w:shd w:val="clear" w:color="auto" w:fill="FFFFFF"/>
+          <w:lang w:val="en-US"/>
+        </w:rPr>
+        <w:t xml:space="preserve">A </w:t>
+      </w:r>
+      <w:r>
+        <w:rPr>
+          <w:rFonts w:asciiTheme="majorHAnsi" w:hAnsiTheme="majorHAnsi" w:cstheme="majorHAnsi"/>
+          <w:i/>
+          <w:iCs/>
+          <w:color w:val="000000"/>
+          <w:sz w:val="24"/>
+          <w:szCs w:val="24"/>
+          <w:shd w:val="clear" w:color="auto" w:fill="FFFFFF"/>
+          <w:lang w:val="en-US"/>
+        </w:rPr>
+        <w:t>“Column Family</w:t>
+      </w:r>
+      <w:r>
+        <w:rPr>
+          <w:rFonts w:asciiTheme="majorHAnsi" w:hAnsiTheme="majorHAnsi" w:cstheme="majorHAnsi"/>
+          <w:i/>
+          <w:iCs/>
+          <w:color w:val="000000"/>
+          <w:sz w:val="24"/>
+          <w:szCs w:val="24"/>
+          <w:shd w:val="clear" w:color="auto" w:fill="FFFFFF"/>
+          <w:lang w:val="en-US"/>
+        </w:rPr>
+        <w:t>”</w:t>
+      </w:r>
+      <w:r>
+        <w:rPr>
+          <w:rFonts w:asciiTheme="majorHAnsi" w:hAnsiTheme="majorHAnsi" w:cstheme="majorHAnsi"/>
+          <w:color w:val="000000"/>
+          <w:sz w:val="24"/>
+          <w:szCs w:val="24"/>
+          <w:shd w:val="clear" w:color="auto" w:fill="FFFFFF"/>
+          <w:lang w:val="en-US"/>
+        </w:rPr>
+        <w:t xml:space="preserve"> is similar to a </w:t>
+      </w:r>
+      <w:r>
+        <w:rPr>
+          <w:rFonts w:asciiTheme="majorHAnsi" w:hAnsiTheme="majorHAnsi" w:cstheme="majorHAnsi"/>
+          <w:i/>
+          <w:iCs/>
+          <w:color w:val="000000"/>
+          <w:sz w:val="24"/>
+          <w:szCs w:val="24"/>
+          <w:shd w:val="clear" w:color="auto" w:fill="FFFFFF"/>
+          <w:lang w:val="en-US"/>
+        </w:rPr>
+        <w:t>“Table”</w:t>
+      </w:r>
+      <w:r>
+        <w:rPr>
+          <w:rFonts w:asciiTheme="majorHAnsi" w:hAnsiTheme="majorHAnsi" w:cstheme="majorHAnsi"/>
+          <w:color w:val="000000"/>
+          <w:sz w:val="24"/>
+          <w:szCs w:val="24"/>
+          <w:shd w:val="clear" w:color="auto" w:fill="FFFFFF"/>
+          <w:lang w:val="en-US"/>
+        </w:rPr>
+        <w:t xml:space="preserve"> in a RDBMS because it has </w:t>
+      </w:r>
+      <w:r>
+        <w:rPr>
+          <w:rFonts w:asciiTheme="majorHAnsi" w:hAnsiTheme="majorHAnsi" w:cstheme="majorHAnsi"/>
+          <w:color w:val="000000"/>
+          <w:sz w:val="24"/>
+          <w:szCs w:val="24"/>
+          <w:u w:val="single"/>
+          <w:shd w:val="clear" w:color="auto" w:fill="FFFFFF"/>
+          <w:lang w:val="en-US"/>
+        </w:rPr>
+        <w:t xml:space="preserve">columns </w:t>
+      </w:r>
+      <w:r>
+        <w:rPr>
+          <w:rFonts w:asciiTheme="majorHAnsi" w:hAnsiTheme="majorHAnsi" w:cstheme="majorHAnsi"/>
+          <w:color w:val="000000"/>
+          <w:sz w:val="24"/>
+          <w:szCs w:val="24"/>
+          <w:shd w:val="clear" w:color="auto" w:fill="FFFFFF"/>
+          <w:lang w:val="en-US"/>
+        </w:rPr>
+        <w:t>and</w:t>
+      </w:r>
+      <w:r>
+        <w:rPr>
+          <w:rFonts w:asciiTheme="majorHAnsi" w:hAnsiTheme="majorHAnsi" w:cstheme="majorHAnsi"/>
+          <w:color w:val="000000"/>
+          <w:sz w:val="24"/>
+          <w:szCs w:val="24"/>
+          <w:u w:val="single"/>
+          <w:shd w:val="clear" w:color="auto" w:fill="FFFFFF"/>
+          <w:lang w:val="en-US"/>
+        </w:rPr>
+        <w:t xml:space="preserve"> rows</w:t>
+      </w:r>
+    </w:p>
+    <w:p>
+      <w:pPr>
+        <w:numPr>
+          <w:ilvl w:val="0"/>
+          <w:numId w:val="17"/>
+        </w:numPr>
+        <w:tabs>
+          <w:tab w:val="num" w:pos="720"/>
+        </w:tabs>
+        <w:ind w:left="1176"/>
+        <w:rPr>
+          <w:rFonts w:asciiTheme="majorHAnsi" w:hAnsiTheme="majorHAnsi" w:cstheme="majorHAnsi"/>
+          <w:color w:val="000000"/>
+          <w:sz w:val="24"/>
+          <w:szCs w:val="24"/>
+          <w:shd w:val="clear" w:color="auto" w:fill="FFFFFF"/>
+        </w:rPr>
+      </w:pPr>
+      <w:r>
+        <w:rPr>
+          <w:rFonts w:asciiTheme="majorHAnsi" w:hAnsiTheme="majorHAnsi" w:cstheme="majorHAnsi"/>
+          <w:color w:val="000000"/>
+          <w:sz w:val="24"/>
+          <w:szCs w:val="24"/>
+          <w:shd w:val="clear" w:color="auto" w:fill="FFFFFF"/>
+          <w:lang w:val="en-US"/>
+        </w:rPr>
+        <w:t>Relational database tables use a predefined, fixed schem</w:t>
+      </w:r>
+      <w:r>
+        <w:rPr>
+          <w:rFonts w:asciiTheme="majorHAnsi" w:hAnsiTheme="majorHAnsi" w:cstheme="majorHAnsi"/>
+          <w:color w:val="000000"/>
+          <w:sz w:val="24"/>
+          <w:szCs w:val="24"/>
+          <w:shd w:val="clear" w:color="auto" w:fill="FFFFFF"/>
+          <w:lang w:val="en-US"/>
+        </w:rPr>
+        <w:t>a. Column families do not which makes them very flexible</w:t>
+      </w:r>
+    </w:p>
+    <w:p>
+      <w:pPr>
+        <w:ind w:left="454"/>
+        <w:rPr>
+          <w:rFonts w:asciiTheme="majorHAnsi" w:hAnsiTheme="majorHAnsi" w:cstheme="majorHAnsi"/>
+          <w:b/>
+          <w:bCs/>
+          <w:color w:val="000000"/>
+          <w:sz w:val="24"/>
+          <w:szCs w:val="24"/>
+          <w:shd w:val="clear" w:color="auto" w:fill="FFFFFF"/>
+        </w:rPr>
+      </w:pPr>
+      <w:r>
+        <w:rPr>
+          <w:rFonts w:asciiTheme="majorHAnsi" w:hAnsiTheme="majorHAnsi" w:cstheme="majorHAnsi"/>
+          <w:b/>
+          <w:bCs/>
+          <w:color w:val="000000"/>
+          <w:sz w:val="24"/>
+          <w:szCs w:val="24"/>
+          <w:shd w:val="clear" w:color="auto" w:fill="FFFFFF"/>
+        </w:rPr>
+        <w:t>A Cassandra column family has the following attributes:</w:t>
+      </w:r>
+    </w:p>
+    <w:p>
+      <w:pPr>
+        <w:pStyle w:val="ListParagraph"/>
+        <w:numPr>
+          <w:ilvl w:val="0"/>
+          <w:numId w:val="18"/>
+        </w:numPr>
+        <w:rPr>
+          <w:rFonts w:asciiTheme="majorHAnsi" w:hAnsiTheme="majorHAnsi" w:cstheme="majorHAnsi"/>
+          <w:color w:val="000000"/>
+          <w:sz w:val="24"/>
+          <w:szCs w:val="24"/>
+          <w:shd w:val="clear" w:color="auto" w:fill="FFFFFF"/>
+        </w:rPr>
+      </w:pPr>
+      <w:r>
+        <w:rPr>
+          <w:rFonts w:asciiTheme="majorHAnsi" w:hAnsiTheme="majorHAnsi" w:cstheme="majorHAnsi"/>
+          <w:b/>
+          <w:bCs/>
+          <w:color w:val="000000"/>
+          <w:sz w:val="24"/>
+          <w:szCs w:val="24"/>
+          <w:shd w:val="clear" w:color="auto" w:fill="FFFFFF"/>
+        </w:rPr>
+        <w:t>keys_cached:</w:t>
+      </w:r>
+      <w:r>
+        <w:rPr>
+          <w:rFonts w:asciiTheme="majorHAnsi" w:hAnsiTheme="majorHAnsi" w:cstheme="majorHAnsi"/>
+          <w:color w:val="000000"/>
+          <w:sz w:val="24"/>
+          <w:szCs w:val="24"/>
+          <w:shd w:val="clear" w:color="auto" w:fill="FFFFFF"/>
+        </w:rPr>
+        <w:t xml:space="preserve"> </w:t>
+      </w:r>
+      <w:r>
+        <w:rPr>
+          <w:rFonts w:asciiTheme="majorHAnsi" w:hAnsiTheme="majorHAnsi" w:cstheme="majorHAnsi"/>
+          <w:color w:val="000000"/>
+          <w:sz w:val="24"/>
+          <w:szCs w:val="24"/>
+          <w:shd w:val="clear" w:color="auto" w:fill="FFFFFF"/>
+        </w:rPr>
+        <w:t xml:space="preserve">It represents the number of locations to keep cached per </w:t>
+      </w:r>
+      <w:proofErr w:type="spellStart"/>
+      <w:r>
+        <w:rPr>
+          <w:rFonts w:asciiTheme="majorHAnsi" w:hAnsiTheme="majorHAnsi" w:cstheme="majorHAnsi"/>
+          <w:color w:val="000000"/>
+          <w:sz w:val="24"/>
+          <w:szCs w:val="24"/>
+          <w:shd w:val="clear" w:color="auto" w:fill="FFFFFF"/>
+        </w:rPr>
+        <w:t>SSTable</w:t>
+      </w:r>
+      <w:proofErr w:type="spellEnd"/>
+      <w:r>
+        <w:rPr>
+          <w:rFonts w:asciiTheme="majorHAnsi" w:hAnsiTheme="majorHAnsi" w:cstheme="majorHAnsi"/>
+          <w:color w:val="000000"/>
+          <w:sz w:val="24"/>
+          <w:szCs w:val="24"/>
+          <w:shd w:val="clear" w:color="auto" w:fill="FFFFFF"/>
+        </w:rPr>
+        <w:t>.</w:t>
+      </w:r>
+    </w:p>
+    <w:p>
+      <w:pPr>
+        <w:pStyle w:val="ListParagraph"/>
+        <w:numPr>
+          <w:ilvl w:val="0"/>
+          <w:numId w:val="18"/>
+        </w:numPr>
+        <w:rPr>
+          <w:rFonts w:asciiTheme="majorHAnsi" w:hAnsiTheme="majorHAnsi" w:cstheme="majorHAnsi"/>
+          <w:color w:val="000000"/>
+          <w:sz w:val="24"/>
+          <w:szCs w:val="24"/>
+          <w:shd w:val="clear" w:color="auto" w:fill="FFFFFF"/>
+        </w:rPr>
+      </w:pPr>
+      <w:r>
+        <w:rPr>
+          <w:rFonts w:asciiTheme="majorHAnsi" w:hAnsiTheme="majorHAnsi" w:cstheme="majorHAnsi"/>
+          <w:b/>
+          <w:bCs/>
+          <w:color w:val="000000"/>
+          <w:sz w:val="24"/>
+          <w:szCs w:val="24"/>
+          <w:shd w:val="clear" w:color="auto" w:fill="FFFFFF"/>
+        </w:rPr>
+        <w:t>rows_cached:</w:t>
+      </w:r>
+      <w:r>
+        <w:rPr>
+          <w:rFonts w:asciiTheme="majorHAnsi" w:hAnsiTheme="majorHAnsi" w:cstheme="majorHAnsi"/>
+          <w:color w:val="000000"/>
+          <w:sz w:val="24"/>
+          <w:szCs w:val="24"/>
+          <w:shd w:val="clear" w:color="auto" w:fill="FFFFFF"/>
+        </w:rPr>
+        <w:t xml:space="preserve"> </w:t>
+      </w:r>
+      <w:r>
+        <w:rPr>
+          <w:rFonts w:asciiTheme="majorHAnsi" w:hAnsiTheme="majorHAnsi" w:cstheme="majorHAnsi"/>
+          <w:color w:val="000000"/>
+          <w:sz w:val="24"/>
+          <w:szCs w:val="24"/>
+          <w:shd w:val="clear" w:color="auto" w:fill="FFFFFF"/>
+        </w:rPr>
+        <w:t>It represents the number of rows whose entire contents will be cached in memory.</w:t>
+      </w:r>
+    </w:p>
+    <w:p>
+      <w:pPr>
+        <w:pStyle w:val="ListParagraph"/>
+        <w:numPr>
+          <w:ilvl w:val="0"/>
+          <w:numId w:val="18"/>
+        </w:numPr>
+        <w:rPr>
+          <w:rFonts w:asciiTheme="majorHAnsi" w:hAnsiTheme="majorHAnsi" w:cstheme="majorHAnsi"/>
+          <w:color w:val="000000"/>
+          <w:sz w:val="28"/>
+          <w:szCs w:val="28"/>
+          <w:shd w:val="clear" w:color="auto" w:fill="FFFFFF"/>
+        </w:rPr>
+      </w:pPr>
+      <w:r>
+        <w:rPr>
+          <w:rFonts w:asciiTheme="majorHAnsi" w:hAnsiTheme="majorHAnsi" w:cstheme="majorHAnsi"/>
+          <w:b/>
+          <w:bCs/>
+          <w:color w:val="000000"/>
+          <w:sz w:val="24"/>
+          <w:szCs w:val="24"/>
+          <w:shd w:val="clear" w:color="auto" w:fill="FFFFFF"/>
+        </w:rPr>
+        <w:t>preload_row_cache</w:t>
+      </w:r>
+      <w:r>
+        <w:rPr>
+          <w:rFonts w:asciiTheme="majorHAnsi" w:hAnsiTheme="majorHAnsi" w:cstheme="majorHAnsi"/>
+          <w:color w:val="000000"/>
+          <w:sz w:val="24"/>
+          <w:szCs w:val="24"/>
+          <w:shd w:val="clear" w:color="auto" w:fill="FFFFFF"/>
+        </w:rPr>
+        <w:t>:</w:t>
+      </w:r>
+      <w:r>
+        <w:rPr>
+          <w:rFonts w:asciiTheme="majorHAnsi" w:hAnsiTheme="majorHAnsi" w:cstheme="majorHAnsi"/>
+          <w:color w:val="000000"/>
+          <w:sz w:val="24"/>
+          <w:szCs w:val="24"/>
+          <w:shd w:val="clear" w:color="auto" w:fill="FFFFFF"/>
+        </w:rPr>
+        <w:t xml:space="preserve"> It specifies whether you want to pre-populate the row cache.</w:t>
+      </w:r>
+    </w:p>
+    <w:p>
+      <w:pPr>
+        <w:ind w:left="454"/>
+        <w:rPr>
+          <w:rFonts w:asciiTheme="majorHAnsi" w:hAnsiTheme="majorHAnsi" w:cstheme="majorHAnsi"/>
+          <w:color w:val="000000"/>
+          <w:sz w:val="28"/>
+          <w:szCs w:val="28"/>
+          <w:shd w:val="clear" w:color="auto" w:fill="FFFFFF"/>
+        </w:rPr>
+      </w:pPr>
+      <w:r>
+        <w:rPr>
+          <w:rFonts w:asciiTheme="majorHAnsi" w:hAnsiTheme="majorHAnsi" w:cstheme="majorHAnsi"/>
+          <w:b/>
+          <w:bCs/>
+          <w:color w:val="000000"/>
+          <w:sz w:val="28"/>
+          <w:szCs w:val="28"/>
+          <w:shd w:val="clear" w:color="auto" w:fill="FFFFFF"/>
+        </w:rPr>
+        <w:t>Note</w:t>
+      </w:r>
+      <w:r>
+        <w:rPr>
+          <w:rFonts w:asciiTheme="majorHAnsi" w:hAnsiTheme="majorHAnsi" w:cstheme="majorHAnsi"/>
+          <w:b/>
+          <w:bCs/>
+          <w:color w:val="000000"/>
+          <w:sz w:val="28"/>
+          <w:szCs w:val="28"/>
+          <w:shd w:val="clear" w:color="auto" w:fill="FFFFFF"/>
+        </w:rPr>
+        <w:t xml:space="preserve">: </w:t>
+      </w:r>
+      <w:r>
+        <w:rPr>
+          <w:rFonts w:asciiTheme="majorHAnsi" w:hAnsiTheme="majorHAnsi" w:cstheme="majorHAnsi"/>
+          <w:color w:val="000000"/>
+          <w:sz w:val="28"/>
+          <w:szCs w:val="28"/>
+          <w:shd w:val="clear" w:color="auto" w:fill="FFFFFF"/>
+        </w:rPr>
+        <w:t>Unlike relational tables where a column family’s schema is not fixed, Cassandra does not force individual rows to have all the columns.</w:t>
+      </w:r>
+    </w:p>
+    <w:p>
+      <w:pPr>
+        <w:ind w:left="454"/>
+        <w:rPr>
+          <w:rFonts w:asciiTheme="majorHAnsi" w:hAnsiTheme="majorHAnsi" w:cstheme="majorHAnsi"/>
+          <w:color w:val="000000"/>
+          <w:sz w:val="28"/>
+          <w:szCs w:val="28"/>
+          <w:shd w:val="clear" w:color="auto" w:fill="FFFFFF"/>
+        </w:rPr>
+      </w:pPr>
+      <w:r>
+        <w:rPr>
+          <w:rFonts w:asciiTheme="majorHAnsi" w:hAnsiTheme="majorHAnsi" w:cstheme="majorHAnsi"/>
+          <w:color w:val="000000"/>
+          <w:sz w:val="28"/>
+          <w:szCs w:val="28"/>
+          <w:shd w:val="clear" w:color="auto" w:fill="FFFFFF"/>
+        </w:rPr>
+        <w:t>The following figure shows an example of a Cassandra column family.</w:t>
+      </w:r>
+    </w:p>
+    <w:p>
+      <w:pPr>
+        <w:ind w:left="454"/>
+        <w:jc w:val="center"/>
+        <w:rPr>
+          <w:rFonts w:asciiTheme="majorHAnsi" w:hAnsiTheme="majorHAnsi" w:cstheme="majorHAnsi"/>
+          <w:color w:val="000000"/>
+          <w:sz w:val="28"/>
+          <w:szCs w:val="28"/>
+          <w:shd w:val="clear" w:color="auto" w:fill="FFFFFF"/>
+        </w:rPr>
+      </w:pPr>
+      <w:r>
+        <w:rPr>
+          <w:rFonts w:asciiTheme="majorHAnsi" w:hAnsiTheme="majorHAnsi" w:cstheme="majorHAnsi"/>
+          <w:noProof/>
+          <w:color w:val="000000"/>
+          <w:sz w:val="28"/>
+          <w:szCs w:val="28"/>
+          <w:shd w:val="clear" w:color="auto" w:fill="FFFFFF"/>
+          <w:lang w:eastAsia="en-GB"/>
+        </w:rPr>
+        <w:drawing>
+          <wp:inline distT="0" distB="0" distL="0" distR="0">
+            <wp:extent cx="4133850" cy="2000250"/>
+            <wp:effectExtent l="0" t="0" r="0" b="0"/>
+            <wp:docPr id="2" name="Picture 2"/>
+            <wp:cNvGraphicFramePr>
+              <a:graphicFrameLocks xmlns:a="http://schemas.openxmlformats.org/drawingml/2006/main" noChangeAspect="1"/>
+            </wp:cNvGraphicFramePr>
+            <a:graphic xmlns:a="http://schemas.openxmlformats.org/drawingml/2006/main">
+              <a:graphicData uri="http://schemas.openxmlformats.org/drawingml/2006/picture">
+                <pic:pic xmlns:pic="http://schemas.openxmlformats.org/drawingml/2006/picture">
+                  <pic:nvPicPr>
+                    <pic:cNvPr id="2" name="cassandra_column_family.jpg"/>
+                    <pic:cNvPicPr/>
+                  </pic:nvPicPr>
+                  <pic:blipFill>
+                    <a:blip r:embed="rId8">
+                      <a:extLst>
+                        <a:ext uri="{28A0092B-C50C-407E-A947-70E740481C1C}">
+                          <a14:useLocalDpi xmlns:a14="http://schemas.microsoft.com/office/drawing/2010/main" val="0"/>
+                        </a:ext>
+                      </a:extLst>
+                    </a:blip>
+                    <a:stretch>
+                      <a:fillRect/>
+                    </a:stretch>
+                  </pic:blipFill>
+                  <pic:spPr>
+                    <a:xfrm>
+                      <a:off x="0" y="0"/>
+                      <a:ext cx="4133850" cy="2000250"/>
+                    </a:xfrm>
+                    <a:prstGeom prst="rect">
+                      <a:avLst/>
+                    </a:prstGeom>
+                  </pic:spPr>
+                </pic:pic>
+              </a:graphicData>
+            </a:graphic>
+          </wp:inline>
+        </w:drawing>
+      </w:r>
+    </w:p>
+    <w:p>
+      <w:pPr>
+        <w:ind w:left="454"/>
+        <w:rPr>
+          <w:rFonts w:asciiTheme="majorHAnsi" w:hAnsiTheme="majorHAnsi" w:cstheme="majorHAnsi"/>
+          <w:b/>
+          <w:bCs/>
+          <w:color w:val="000000"/>
+          <w:sz w:val="28"/>
+          <w:szCs w:val="28"/>
+          <w:u w:val="single"/>
+          <w:shd w:val="clear" w:color="auto" w:fill="FFFFFF"/>
+        </w:rPr>
+      </w:pPr>
+      <w:r>
+        <w:rPr>
+          <w:rFonts w:asciiTheme="majorHAnsi" w:hAnsiTheme="majorHAnsi" w:cstheme="majorHAnsi"/>
+          <w:b/>
+          <w:bCs/>
+          <w:color w:val="000000"/>
+          <w:sz w:val="28"/>
+          <w:szCs w:val="28"/>
+          <w:u w:val="single"/>
+          <w:shd w:val="clear" w:color="auto" w:fill="FFFFFF"/>
+        </w:rPr>
+        <w:t>Column:</w:t>
+      </w:r>
+    </w:p>
+    <w:p>
+      <w:pPr>
+        <w:ind w:left="454"/>
+        <w:rPr>
+          <w:rFonts w:asciiTheme="majorHAnsi" w:hAnsiTheme="majorHAnsi" w:cstheme="majorHAnsi"/>
+          <w:color w:val="000000"/>
+          <w:sz w:val="24"/>
+          <w:szCs w:val="24"/>
+          <w:shd w:val="clear" w:color="auto" w:fill="FFFFFF"/>
+        </w:rPr>
+      </w:pPr>
+      <w:r>
+        <w:rPr>
+          <w:rFonts w:asciiTheme="majorHAnsi" w:hAnsiTheme="majorHAnsi" w:cstheme="majorHAnsi"/>
+          <w:color w:val="000000"/>
+          <w:sz w:val="24"/>
+          <w:szCs w:val="24"/>
+          <w:shd w:val="clear" w:color="auto" w:fill="FFFFFF"/>
+        </w:rPr>
+        <w:t>A column is the basic data structure of Cassandra with three values, namely key or column name, value, and a time stamp. Given below is the structure of a column</w:t>
+      </w:r>
+      <w:r>
+        <w:rPr>
+          <w:rFonts w:asciiTheme="majorHAnsi" w:hAnsiTheme="majorHAnsi" w:cstheme="majorHAnsi"/>
+          <w:color w:val="000000"/>
+          <w:sz w:val="24"/>
+          <w:szCs w:val="24"/>
+          <w:shd w:val="clear" w:color="auto" w:fill="FFFFFF"/>
+        </w:rPr>
+        <w:t>.</w:t>
+      </w:r>
+    </w:p>
+    <w:p>
+      <w:pPr>
+        <w:ind w:left="454"/>
+        <w:rPr>
+          <w:rFonts w:asciiTheme="majorHAnsi" w:hAnsiTheme="majorHAnsi" w:cstheme="majorHAnsi"/>
+          <w:b/>
+          <w:bCs/>
+          <w:color w:val="000000"/>
+          <w:sz w:val="28"/>
+          <w:szCs w:val="28"/>
+          <w:u w:val="single"/>
+          <w:shd w:val="clear" w:color="auto" w:fill="FFFFFF"/>
+        </w:rPr>
+      </w:pPr>
+      <w:r>
+        <w:rPr>
+          <w:rFonts w:asciiTheme="majorHAnsi" w:hAnsiTheme="majorHAnsi" w:cstheme="majorHAnsi"/>
+          <w:b/>
+          <w:bCs/>
+          <w:color w:val="000000"/>
+          <w:sz w:val="28"/>
+          <w:szCs w:val="28"/>
+          <w:u w:val="single"/>
+          <w:shd w:val="clear" w:color="auto" w:fill="FFFFFF"/>
+        </w:rPr>
+        <w:t>Super</w:t>
+      </w:r>
+      <w:r>
+        <w:rPr>
+          <w:rFonts w:asciiTheme="majorHAnsi" w:hAnsiTheme="majorHAnsi" w:cstheme="majorHAnsi"/>
+          <w:b/>
+          <w:bCs/>
+          <w:color w:val="000000"/>
+          <w:sz w:val="28"/>
+          <w:szCs w:val="28"/>
+          <w:u w:val="single"/>
+          <w:shd w:val="clear" w:color="auto" w:fill="FFFFFF"/>
+        </w:rPr>
+        <w:t>Column:</w:t>
+      </w:r>
+    </w:p>
+    <w:p>
+      <w:pPr>
+        <w:spacing w:after="0"/>
+        <w:ind w:left="454"/>
+        <w:rPr>
+          <w:rFonts w:asciiTheme="majorHAnsi" w:hAnsiTheme="majorHAnsi" w:cstheme="majorHAnsi"/>
+          <w:color w:val="000000"/>
+          <w:sz w:val="24"/>
+          <w:szCs w:val="24"/>
+          <w:shd w:val="clear" w:color="auto" w:fill="FFFFFF"/>
+        </w:rPr>
+      </w:pPr>
+      <w:r>
+        <w:rPr>
+          <w:rFonts w:asciiTheme="majorHAnsi" w:hAnsiTheme="majorHAnsi" w:cstheme="majorHAnsi"/>
+          <w:color w:val="000000"/>
+          <w:sz w:val="24"/>
+          <w:szCs w:val="24"/>
+          <w:shd w:val="clear" w:color="auto" w:fill="FFFFFF"/>
+        </w:rPr>
+        <w:t>A super column is a special column, therefore, it is also a key-value pair. But a super column stores a map of sub-columns.</w:t>
+      </w:r>
+    </w:p>
+    <w:p>
+      <w:pPr>
+        <w:spacing w:after="0"/>
+        <w:ind w:left="454"/>
+        <w:rPr>
+          <w:rFonts w:asciiTheme="majorHAnsi" w:hAnsiTheme="majorHAnsi" w:cstheme="majorHAnsi"/>
+          <w:color w:val="000000"/>
+          <w:sz w:val="24"/>
+          <w:szCs w:val="24"/>
+          <w:shd w:val="clear" w:color="auto" w:fill="FFFFFF"/>
+        </w:rPr>
+      </w:pPr>
+      <w:r>
+        <w:rPr>
+          <w:rFonts w:asciiTheme="majorHAnsi" w:hAnsiTheme="majorHAnsi" w:cstheme="majorHAnsi"/>
+          <w:color w:val="000000"/>
+          <w:sz w:val="24"/>
+          <w:szCs w:val="24"/>
+          <w:shd w:val="clear" w:color="auto" w:fill="FFFFFF"/>
+        </w:rPr>
+        <w:t>Generally column families are stored on disk in individual files. Therefore, to optimize performance, it is important to keep columns that you are likely to query together in the same column family, and a super column can be helpful here.</w:t>
+      </w:r>
+      <w:r>
+        <w:rPr>
+          <w:rFonts w:asciiTheme="majorHAnsi" w:hAnsiTheme="majorHAnsi" w:cstheme="majorHAnsi"/>
+          <w:color w:val="000000"/>
+          <w:sz w:val="24"/>
+          <w:szCs w:val="24"/>
+          <w:shd w:val="clear" w:color="auto" w:fill="FFFFFF"/>
+        </w:rPr>
+        <w:t xml:space="preserve"> </w:t>
+      </w:r>
+    </w:p>
+    <w:p>
+      <w:pPr>
+        <w:spacing w:after="0"/>
+        <w:rPr>
+          <w:rFonts w:asciiTheme="majorHAnsi" w:hAnsiTheme="majorHAnsi" w:cstheme="majorHAnsi"/>
+          <w:color w:val="000000"/>
+          <w:sz w:val="24"/>
+          <w:szCs w:val="24"/>
+          <w:shd w:val="clear" w:color="auto" w:fill="FFFFFF"/>
+        </w:rPr>
+      </w:pPr>
+    </w:p>
+    <w:p>
+      <w:pPr>
+        <w:spacing w:after="0"/>
+        <w:rPr>
+          <w:rFonts w:asciiTheme="majorHAnsi" w:hAnsiTheme="majorHAnsi" w:cstheme="majorHAnsi"/>
+          <w:color w:val="000000"/>
+          <w:sz w:val="24"/>
+          <w:szCs w:val="24"/>
+          <w:shd w:val="clear" w:color="auto" w:fill="FFFFFF"/>
+        </w:rPr>
+      </w:pPr>
+    </w:p>
+    <w:p>
+      <w:pPr>
+        <w:spacing w:after="0"/>
+        <w:rPr>
+          <w:rFonts w:asciiTheme="majorHAnsi" w:hAnsiTheme="majorHAnsi" w:cstheme="majorHAnsi"/>
+          <w:color w:val="000000"/>
+          <w:sz w:val="24"/>
+          <w:szCs w:val="24"/>
+          <w:shd w:val="clear" w:color="auto" w:fill="FFFFFF"/>
+        </w:rPr>
+      </w:pPr>
+    </w:p>
+    <w:p>
+      <w:pPr>
+        <w:spacing w:after="0"/>
+        <w:rPr>
+          <w:rFonts w:asciiTheme="majorHAnsi" w:hAnsiTheme="majorHAnsi" w:cstheme="majorHAnsi"/>
+          <w:color w:val="000000"/>
+          <w:sz w:val="24"/>
+          <w:szCs w:val="24"/>
+          <w:shd w:val="clear" w:color="auto" w:fill="FFFFFF"/>
+        </w:rPr>
+      </w:pPr>
+    </w:p>
+    <w:p>
+      <w:pPr>
+        <w:spacing w:after="0"/>
+        <w:rPr>
+          <w:rFonts w:asciiTheme="majorHAnsi" w:hAnsiTheme="majorHAnsi" w:cstheme="majorHAnsi"/>
+          <w:color w:val="000000"/>
+          <w:sz w:val="24"/>
+          <w:szCs w:val="24"/>
+          <w:shd w:val="clear" w:color="auto" w:fill="FFFFFF"/>
+        </w:rPr>
+      </w:pPr>
       <w:bookmarkStart w:id="0" w:name="_GoBack"/>
       <w:bookmarkEnd w:id="0"/>
-      <w:r>
-        <w:rPr>
-          <w:rFonts w:asciiTheme="majorHAnsi" w:hAnsiTheme="majorHAnsi" w:cstheme="majorHAnsi"/>
-          <w:color w:val="000000"/>
-          <w:sz w:val="24"/>
-          <w:szCs w:val="24"/>
-          <w:shd w:val="clear" w:color="auto" w:fill="FFFFFF"/>
-          <w:lang w:val="en-US"/>
-        </w:rPr>
-        <w:t>e fly</w:t>
-      </w:r>
-      <w:r>
-        <w:rPr>
-          <w:rFonts w:asciiTheme="majorHAnsi" w:hAnsiTheme="majorHAnsi" w:cstheme="majorHAnsi"/>
-          <w:color w:val="000000"/>
-          <w:sz w:val="24"/>
-          <w:szCs w:val="24"/>
-          <w:shd w:val="clear" w:color="auto" w:fill="FFFFFF"/>
-          <w:lang w:val="en-US"/>
-        </w:rPr>
-        <w:t>.</w:t>
-      </w:r>
     </w:p>
     <w:sectPr>
       <w:pgSz w:w="11906" w:h="16838"/>
@@ -2863,6 +4166,146 @@
     </w:lvl>
   </w:abstractNum>
   <w:abstractNum w:abstractNumId="3">
+    <w:nsid w:val="0FA259A0"/>
+    <w:multiLevelType w:val="hybridMultilevel"/>
+    <w:tmpl w:val="40F2E57A"/>
+    <w:lvl w:ilvl="0" w:tplc="26588882">
+      <w:start w:val="1"/>
+      <w:numFmt w:val="bullet"/>
+      <w:lvlText w:val="•"/>
+      <w:lvlJc w:val="left"/>
+      <w:pPr>
+        <w:tabs>
+          <w:tab w:val="num" w:pos="1080"/>
+        </w:tabs>
+        <w:ind w:left="1080" w:hanging="360"/>
+      </w:pPr>
+      <w:rPr>
+        <w:rFonts w:ascii="Arial" w:hAnsi="Arial" w:hint="default"/>
+      </w:rPr>
+    </w:lvl>
+    <w:lvl w:ilvl="1" w:tplc="485A00FA" w:tentative="1">
+      <w:start w:val="1"/>
+      <w:numFmt w:val="bullet"/>
+      <w:lvlText w:val="•"/>
+      <w:lvlJc w:val="left"/>
+      <w:pPr>
+        <w:tabs>
+          <w:tab w:val="num" w:pos="1800"/>
+        </w:tabs>
+        <w:ind w:left="1800" w:hanging="360"/>
+      </w:pPr>
+      <w:rPr>
+        <w:rFonts w:ascii="Arial" w:hAnsi="Arial" w:hint="default"/>
+      </w:rPr>
+    </w:lvl>
+    <w:lvl w:ilvl="2" w:tplc="B59A42EE" w:tentative="1">
+      <w:start w:val="1"/>
+      <w:numFmt w:val="bullet"/>
+      <w:lvlText w:val="•"/>
+      <w:lvlJc w:val="left"/>
+      <w:pPr>
+        <w:tabs>
+          <w:tab w:val="num" w:pos="2520"/>
+        </w:tabs>
+        <w:ind w:left="2520" w:hanging="360"/>
+      </w:pPr>
+      <w:rPr>
+        <w:rFonts w:ascii="Arial" w:hAnsi="Arial" w:hint="default"/>
+      </w:rPr>
+    </w:lvl>
+    <w:lvl w:ilvl="3" w:tplc="0C6CE70A" w:tentative="1">
+      <w:start w:val="1"/>
+      <w:numFmt w:val="bullet"/>
+      <w:lvlText w:val="•"/>
+      <w:lvlJc w:val="left"/>
+      <w:pPr>
+        <w:tabs>
+          <w:tab w:val="num" w:pos="3240"/>
+        </w:tabs>
+        <w:ind w:left="3240" w:hanging="360"/>
+      </w:pPr>
+      <w:rPr>
+        <w:rFonts w:ascii="Arial" w:hAnsi="Arial" w:hint="default"/>
+      </w:rPr>
+    </w:lvl>
+    <w:lvl w:ilvl="4" w:tplc="EA928656" w:tentative="1">
+      <w:start w:val="1"/>
+      <w:numFmt w:val="bullet"/>
+      <w:lvlText w:val="•"/>
+      <w:lvlJc w:val="left"/>
+      <w:pPr>
+        <w:tabs>
+          <w:tab w:val="num" w:pos="3960"/>
+        </w:tabs>
+        <w:ind w:left="3960" w:hanging="360"/>
+      </w:pPr>
+      <w:rPr>
+        <w:rFonts w:ascii="Arial" w:hAnsi="Arial" w:hint="default"/>
+      </w:rPr>
+    </w:lvl>
+    <w:lvl w:ilvl="5" w:tplc="15FA695C" w:tentative="1">
+      <w:start w:val="1"/>
+      <w:numFmt w:val="bullet"/>
+      <w:lvlText w:val="•"/>
+      <w:lvlJc w:val="left"/>
+      <w:pPr>
+        <w:tabs>
+          <w:tab w:val="num" w:pos="4680"/>
+        </w:tabs>
+        <w:ind w:left="4680" w:hanging="360"/>
+      </w:pPr>
+      <w:rPr>
+        <w:rFonts w:ascii="Arial" w:hAnsi="Arial" w:hint="default"/>
+      </w:rPr>
+    </w:lvl>
+    <w:lvl w:ilvl="6" w:tplc="791EEE38" w:tentative="1">
+      <w:start w:val="1"/>
+      <w:numFmt w:val="bullet"/>
+      <w:lvlText w:val="•"/>
+      <w:lvlJc w:val="left"/>
+      <w:pPr>
+        <w:tabs>
+          <w:tab w:val="num" w:pos="5400"/>
+        </w:tabs>
+        <w:ind w:left="5400" w:hanging="360"/>
+      </w:pPr>
+      <w:rPr>
+        <w:rFonts w:ascii="Arial" w:hAnsi="Arial" w:hint="default"/>
+      </w:rPr>
+    </w:lvl>
+    <w:lvl w:ilvl="7" w:tplc="5D3A060E" w:tentative="1">
+      <w:start w:val="1"/>
+      <w:numFmt w:val="bullet"/>
+      <w:lvlText w:val="•"/>
+      <w:lvlJc w:val="left"/>
+      <w:pPr>
+        <w:tabs>
+          <w:tab w:val="num" w:pos="6120"/>
+        </w:tabs>
+        <w:ind w:left="6120" w:hanging="360"/>
+      </w:pPr>
+      <w:rPr>
+        <w:rFonts w:ascii="Arial" w:hAnsi="Arial" w:hint="default"/>
+      </w:rPr>
+    </w:lvl>
+    <w:lvl w:ilvl="8" w:tplc="97F8A61E" w:tentative="1">
+      <w:start w:val="1"/>
+      <w:numFmt w:val="bullet"/>
+      <w:lvlText w:val="•"/>
+      <w:lvlJc w:val="left"/>
+      <w:pPr>
+        <w:tabs>
+          <w:tab w:val="num" w:pos="6840"/>
+        </w:tabs>
+        <w:ind w:left="6840" w:hanging="360"/>
+      </w:pPr>
+      <w:rPr>
+        <w:rFonts w:ascii="Arial" w:hAnsi="Arial" w:hint="default"/>
+      </w:rPr>
+    </w:lvl>
+  </w:abstractNum>
+  <w:abstractNum w:abstractNumId="4">
     <w:nsid w:val="176C4203"/>
     <w:multiLevelType w:val="hybridMultilevel"/>
     <w:tmpl w:val="3CDE8B0C"/>
@@ -2975,7 +4418,7 @@
       </w:rPr>
     </w:lvl>
   </w:abstractNum>
-  <w:abstractNum w:abstractNumId="4">
+  <w:abstractNum w:abstractNumId="5">
     <w:nsid w:val="1B9716DC"/>
     <w:multiLevelType w:val="multilevel"/>
     <w:tmpl w:val="8B7C8BC6"/>
@@ -3125,7 +4568,346 @@
       </w:rPr>
     </w:lvl>
   </w:abstractNum>
-  <w:abstractNum w:abstractNumId="5">
+  <w:abstractNum w:abstractNumId="6">
+    <w:nsid w:val="1D3B1B2C"/>
+    <w:multiLevelType w:val="hybridMultilevel"/>
+    <w:tmpl w:val="22A47266"/>
+    <w:lvl w:ilvl="0" w:tplc="08090001">
+      <w:start w:val="1"/>
+      <w:numFmt w:val="bullet"/>
+      <w:lvlText w:val=""/>
+      <w:lvlJc w:val="left"/>
+      <w:pPr>
+        <w:ind w:left="1174" w:hanging="360"/>
+      </w:pPr>
+      <w:rPr>
+        <w:rFonts w:ascii="Symbol" w:hAnsi="Symbol" w:hint="default"/>
+      </w:rPr>
+    </w:lvl>
+    <w:lvl w:ilvl="1" w:tplc="08090003" w:tentative="1">
+      <w:start w:val="1"/>
+      <w:numFmt w:val="bullet"/>
+      <w:lvlText w:val="o"/>
+      <w:lvlJc w:val="left"/>
+      <w:pPr>
+        <w:ind w:left="1894" w:hanging="360"/>
+      </w:pPr>
+      <w:rPr>
+        <w:rFonts w:ascii="Courier New" w:hAnsi="Courier New" w:cs="Courier New" w:hint="default"/>
+      </w:rPr>
+    </w:lvl>
+    <w:lvl w:ilvl="2" w:tplc="08090005" w:tentative="1">
+      <w:start w:val="1"/>
+      <w:numFmt w:val="bullet"/>
+      <w:lvlText w:val=""/>
+      <w:lvlJc w:val="left"/>
+      <w:pPr>
+        <w:ind w:left="2614" w:hanging="360"/>
+      </w:pPr>
+      <w:rPr>
+        <w:rFonts w:ascii="Wingdings" w:hAnsi="Wingdings" w:hint="default"/>
+      </w:rPr>
+    </w:lvl>
+    <w:lvl w:ilvl="3" w:tplc="08090001" w:tentative="1">
+      <w:start w:val="1"/>
+      <w:numFmt w:val="bullet"/>
+      <w:lvlText w:val=""/>
+      <w:lvlJc w:val="left"/>
+      <w:pPr>
+        <w:ind w:left="3334" w:hanging="360"/>
+      </w:pPr>
+      <w:rPr>
+        <w:rFonts w:ascii="Symbol" w:hAnsi="Symbol" w:hint="default"/>
+      </w:rPr>
+    </w:lvl>
+    <w:lvl w:ilvl="4" w:tplc="08090003" w:tentative="1">
+      <w:start w:val="1"/>
+      <w:numFmt w:val="bullet"/>
+      <w:lvlText w:val="o"/>
+      <w:lvlJc w:val="left"/>
+      <w:pPr>
+        <w:ind w:left="4054" w:hanging="360"/>
+      </w:pPr>
+      <w:rPr>
+        <w:rFonts w:ascii="Courier New" w:hAnsi="Courier New" w:cs="Courier New" w:hint="default"/>
+      </w:rPr>
+    </w:lvl>
+    <w:lvl w:ilvl="5" w:tplc="08090005" w:tentative="1">
+      <w:start w:val="1"/>
+      <w:numFmt w:val="bullet"/>
+      <w:lvlText w:val=""/>
+      <w:lvlJc w:val="left"/>
+      <w:pPr>
+        <w:ind w:left="4774" w:hanging="360"/>
+      </w:pPr>
+      <w:rPr>
+        <w:rFonts w:ascii="Wingdings" w:hAnsi="Wingdings" w:hint="default"/>
+      </w:rPr>
+    </w:lvl>
+    <w:lvl w:ilvl="6" w:tplc="08090001" w:tentative="1">
+      <w:start w:val="1"/>
+      <w:numFmt w:val="bullet"/>
+      <w:lvlText w:val=""/>
+      <w:lvlJc w:val="left"/>
+      <w:pPr>
+        <w:ind w:left="5494" w:hanging="360"/>
+      </w:pPr>
+      <w:rPr>
+        <w:rFonts w:ascii="Symbol" w:hAnsi="Symbol" w:hint="default"/>
+      </w:rPr>
+    </w:lvl>
+    <w:lvl w:ilvl="7" w:tplc="08090003" w:tentative="1">
+      <w:start w:val="1"/>
+      <w:numFmt w:val="bullet"/>
+      <w:lvlText w:val="o"/>
+      <w:lvlJc w:val="left"/>
+      <w:pPr>
+        <w:ind w:left="6214" w:hanging="360"/>
+      </w:pPr>
+      <w:rPr>
+        <w:rFonts w:ascii="Courier New" w:hAnsi="Courier New" w:cs="Courier New" w:hint="default"/>
+      </w:rPr>
+    </w:lvl>
+    <w:lvl w:ilvl="8" w:tplc="08090005" w:tentative="1">
+      <w:start w:val="1"/>
+      <w:numFmt w:val="bullet"/>
+      <w:lvlText w:val=""/>
+      <w:lvlJc w:val="left"/>
+      <w:pPr>
+        <w:ind w:left="6934" w:hanging="360"/>
+      </w:pPr>
+      <w:rPr>
+        <w:rFonts w:ascii="Wingdings" w:hAnsi="Wingdings" w:hint="default"/>
+      </w:rPr>
+    </w:lvl>
+  </w:abstractNum>
+  <w:abstractNum w:abstractNumId="7">
+    <w:nsid w:val="2D0B3873"/>
+    <w:multiLevelType w:val="hybridMultilevel"/>
+    <w:tmpl w:val="9508D28A"/>
+    <w:lvl w:ilvl="0" w:tplc="08090001">
+      <w:start w:val="1"/>
+      <w:numFmt w:val="bullet"/>
+      <w:lvlText w:val=""/>
+      <w:lvlJc w:val="left"/>
+      <w:pPr>
+        <w:ind w:left="947" w:hanging="360"/>
+      </w:pPr>
+      <w:rPr>
+        <w:rFonts w:ascii="Symbol" w:hAnsi="Symbol" w:hint="default"/>
+      </w:rPr>
+    </w:lvl>
+    <w:lvl w:ilvl="1" w:tplc="08090003" w:tentative="1">
+      <w:start w:val="1"/>
+      <w:numFmt w:val="bullet"/>
+      <w:lvlText w:val="o"/>
+      <w:lvlJc w:val="left"/>
+      <w:pPr>
+        <w:ind w:left="1667" w:hanging="360"/>
+      </w:pPr>
+      <w:rPr>
+        <w:rFonts w:ascii="Courier New" w:hAnsi="Courier New" w:cs="Courier New" w:hint="default"/>
+      </w:rPr>
+    </w:lvl>
+    <w:lvl w:ilvl="2" w:tplc="08090005" w:tentative="1">
+      <w:start w:val="1"/>
+      <w:numFmt w:val="bullet"/>
+      <w:lvlText w:val=""/>
+      <w:lvlJc w:val="left"/>
+      <w:pPr>
+        <w:ind w:left="2387" w:hanging="360"/>
+      </w:pPr>
+      <w:rPr>
+        <w:rFonts w:ascii="Wingdings" w:hAnsi="Wingdings" w:hint="default"/>
+      </w:rPr>
+    </w:lvl>
+    <w:lvl w:ilvl="3" w:tplc="08090001" w:tentative="1">
+      <w:start w:val="1"/>
+      <w:numFmt w:val="bullet"/>
+      <w:lvlText w:val=""/>
+      <w:lvlJc w:val="left"/>
+      <w:pPr>
+        <w:ind w:left="3107" w:hanging="360"/>
+      </w:pPr>
+      <w:rPr>
+        <w:rFonts w:ascii="Symbol" w:hAnsi="Symbol" w:hint="default"/>
+      </w:rPr>
+    </w:lvl>
+    <w:lvl w:ilvl="4" w:tplc="08090003" w:tentative="1">
+      <w:start w:val="1"/>
+      <w:numFmt w:val="bullet"/>
+      <w:lvlText w:val="o"/>
+      <w:lvlJc w:val="left"/>
+      <w:pPr>
+        <w:ind w:left="3827" w:hanging="360"/>
+      </w:pPr>
+      <w:rPr>
+        <w:rFonts w:ascii="Courier New" w:hAnsi="Courier New" w:cs="Courier New" w:hint="default"/>
+      </w:rPr>
+    </w:lvl>
+    <w:lvl w:ilvl="5" w:tplc="08090005" w:tentative="1">
+      <w:start w:val="1"/>
+      <w:numFmt w:val="bullet"/>
+      <w:lvlText w:val=""/>
+      <w:lvlJc w:val="left"/>
+      <w:pPr>
+        <w:ind w:left="4547" w:hanging="360"/>
+      </w:pPr>
+      <w:rPr>
+        <w:rFonts w:ascii="Wingdings" w:hAnsi="Wingdings" w:hint="default"/>
+      </w:rPr>
+    </w:lvl>
+    <w:lvl w:ilvl="6" w:tplc="08090001" w:tentative="1">
+      <w:start w:val="1"/>
+      <w:numFmt w:val="bullet"/>
+      <w:lvlText w:val=""/>
+      <w:lvlJc w:val="left"/>
+      <w:pPr>
+        <w:ind w:left="5267" w:hanging="360"/>
+      </w:pPr>
+      <w:rPr>
+        <w:rFonts w:ascii="Symbol" w:hAnsi="Symbol" w:hint="default"/>
+      </w:rPr>
+    </w:lvl>
+    <w:lvl w:ilvl="7" w:tplc="08090003" w:tentative="1">
+      <w:start w:val="1"/>
+      <w:numFmt w:val="bullet"/>
+      <w:lvlText w:val="o"/>
+      <w:lvlJc w:val="left"/>
+      <w:pPr>
+        <w:ind w:left="5987" w:hanging="360"/>
+      </w:pPr>
+      <w:rPr>
+        <w:rFonts w:ascii="Courier New" w:hAnsi="Courier New" w:cs="Courier New" w:hint="default"/>
+      </w:rPr>
+    </w:lvl>
+    <w:lvl w:ilvl="8" w:tplc="08090005" w:tentative="1">
+      <w:start w:val="1"/>
+      <w:numFmt w:val="bullet"/>
+      <w:lvlText w:val=""/>
+      <w:lvlJc w:val="left"/>
+      <w:pPr>
+        <w:ind w:left="6707" w:hanging="360"/>
+      </w:pPr>
+      <w:rPr>
+        <w:rFonts w:ascii="Wingdings" w:hAnsi="Wingdings" w:hint="default"/>
+      </w:rPr>
+    </w:lvl>
+  </w:abstractNum>
+  <w:abstractNum w:abstractNumId="8">
+    <w:nsid w:val="31EA0C97"/>
+    <w:multiLevelType w:val="hybridMultilevel"/>
+    <w:tmpl w:val="455E7272"/>
+    <w:lvl w:ilvl="0" w:tplc="08090001">
+      <w:start w:val="1"/>
+      <w:numFmt w:val="bullet"/>
+      <w:lvlText w:val=""/>
+      <w:lvlJc w:val="left"/>
+      <w:pPr>
+        <w:ind w:left="1174" w:hanging="360"/>
+      </w:pPr>
+      <w:rPr>
+        <w:rFonts w:ascii="Symbol" w:hAnsi="Symbol" w:hint="default"/>
+      </w:rPr>
+    </w:lvl>
+    <w:lvl w:ilvl="1" w:tplc="08090003" w:tentative="1">
+      <w:start w:val="1"/>
+      <w:numFmt w:val="bullet"/>
+      <w:lvlText w:val="o"/>
+      <w:lvlJc w:val="left"/>
+      <w:pPr>
+        <w:ind w:left="1894" w:hanging="360"/>
+      </w:pPr>
+      <w:rPr>
+        <w:rFonts w:ascii="Courier New" w:hAnsi="Courier New" w:cs="Courier New" w:hint="default"/>
+      </w:rPr>
+    </w:lvl>
+    <w:lvl w:ilvl="2" w:tplc="08090005" w:tentative="1">
+      <w:start w:val="1"/>
+      <w:numFmt w:val="bullet"/>
+      <w:lvlText w:val=""/>
+      <w:lvlJc w:val="left"/>
+      <w:pPr>
+        <w:ind w:left="2614" w:hanging="360"/>
+      </w:pPr>
+      <w:rPr>
+        <w:rFonts w:ascii="Wingdings" w:hAnsi="Wingdings" w:hint="default"/>
+      </w:rPr>
+    </w:lvl>
+    <w:lvl w:ilvl="3" w:tplc="08090001" w:tentative="1">
+      <w:start w:val="1"/>
+      <w:numFmt w:val="bullet"/>
+      <w:lvlText w:val=""/>
+      <w:lvlJc w:val="left"/>
+      <w:pPr>
+        <w:ind w:left="3334" w:hanging="360"/>
+      </w:pPr>
+      <w:rPr>
+        <w:rFonts w:ascii="Symbol" w:hAnsi="Symbol" w:hint="default"/>
+      </w:rPr>
+    </w:lvl>
+    <w:lvl w:ilvl="4" w:tplc="08090003" w:tentative="1">
+      <w:start w:val="1"/>
+      <w:numFmt w:val="bullet"/>
+      <w:lvlText w:val="o"/>
+      <w:lvlJc w:val="left"/>
+      <w:pPr>
+        <w:ind w:left="4054" w:hanging="360"/>
+      </w:pPr>
+      <w:rPr>
+        <w:rFonts w:ascii="Courier New" w:hAnsi="Courier New" w:cs="Courier New" w:hint="default"/>
+      </w:rPr>
+    </w:lvl>
+    <w:lvl w:ilvl="5" w:tplc="08090005" w:tentative="1">
+      <w:start w:val="1"/>
+      <w:numFmt w:val="bullet"/>
+      <w:lvlText w:val=""/>
+      <w:lvlJc w:val="left"/>
+      <w:pPr>
+        <w:ind w:left="4774" w:hanging="360"/>
+      </w:pPr>
+      <w:rPr>
+        <w:rFonts w:ascii="Wingdings" w:hAnsi="Wingdings" w:hint="default"/>
+      </w:rPr>
+    </w:lvl>
+    <w:lvl w:ilvl="6" w:tplc="08090001" w:tentative="1">
+      <w:start w:val="1"/>
+      <w:numFmt w:val="bullet"/>
+      <w:lvlText w:val=""/>
+      <w:lvlJc w:val="left"/>
+      <w:pPr>
+        <w:ind w:left="5494" w:hanging="360"/>
+      </w:pPr>
+      <w:rPr>
+        <w:rFonts w:ascii="Symbol" w:hAnsi="Symbol" w:hint="default"/>
+      </w:rPr>
+    </w:lvl>
+    <w:lvl w:ilvl="7" w:tplc="08090003" w:tentative="1">
+      <w:start w:val="1"/>
+      <w:numFmt w:val="bullet"/>
+      <w:lvlText w:val="o"/>
+      <w:lvlJc w:val="left"/>
+      <w:pPr>
+        <w:ind w:left="6214" w:hanging="360"/>
+      </w:pPr>
+      <w:rPr>
+        <w:rFonts w:ascii="Courier New" w:hAnsi="Courier New" w:cs="Courier New" w:hint="default"/>
+      </w:rPr>
+    </w:lvl>
+    <w:lvl w:ilvl="8" w:tplc="08090005" w:tentative="1">
+      <w:start w:val="1"/>
+      <w:numFmt w:val="bullet"/>
+      <w:lvlText w:val=""/>
+      <w:lvlJc w:val="left"/>
+      <w:pPr>
+        <w:ind w:left="6934" w:hanging="360"/>
+      </w:pPr>
+      <w:rPr>
+        <w:rFonts w:ascii="Wingdings" w:hAnsi="Wingdings" w:hint="default"/>
+      </w:rPr>
+    </w:lvl>
+  </w:abstractNum>
+  <w:abstractNum w:abstractNumId="9">
     <w:nsid w:val="3B9E4FEC"/>
     <w:multiLevelType w:val="hybridMultilevel"/>
     <w:tmpl w:val="CAE40896"/>
@@ -3265,7 +5047,7 @@
       </w:rPr>
     </w:lvl>
   </w:abstractNum>
-  <w:abstractNum w:abstractNumId="6">
+  <w:abstractNum w:abstractNumId="10">
     <w:nsid w:val="3D9D0339"/>
     <w:multiLevelType w:val="multilevel"/>
     <w:tmpl w:val="B7665F30"/>
@@ -3414,7 +5196,7 @@
       </w:rPr>
     </w:lvl>
   </w:abstractNum>
-  <w:abstractNum w:abstractNumId="7">
+  <w:abstractNum w:abstractNumId="11">
     <w:nsid w:val="42CC4959"/>
     <w:multiLevelType w:val="hybridMultilevel"/>
     <w:tmpl w:val="2F2C342A"/>
@@ -3527,7 +5309,7 @@
       </w:rPr>
     </w:lvl>
   </w:abstractNum>
-  <w:abstractNum w:abstractNumId="8">
+  <w:abstractNum w:abstractNumId="12">
     <w:nsid w:val="4AD054D9"/>
     <w:multiLevelType w:val="hybridMultilevel"/>
     <w:tmpl w:val="8B8261AA"/>
@@ -3642,7 +5424,7 @@
       </w:rPr>
     </w:lvl>
   </w:abstractNum>
-  <w:abstractNum w:abstractNumId="9">
+  <w:abstractNum w:abstractNumId="13">
     <w:nsid w:val="526B1AAC"/>
     <w:multiLevelType w:val="hybridMultilevel"/>
     <w:tmpl w:val="C5A60AF4"/>
@@ -3755,7 +5537,7 @@
       </w:rPr>
     </w:lvl>
   </w:abstractNum>
-  <w:abstractNum w:abstractNumId="10">
+  <w:abstractNum w:abstractNumId="14">
     <w:nsid w:val="56E014C7"/>
     <w:multiLevelType w:val="hybridMultilevel"/>
     <w:tmpl w:val="88163922"/>
@@ -3868,7 +5650,7 @@
       </w:rPr>
     </w:lvl>
   </w:abstractNum>
-  <w:abstractNum w:abstractNumId="11">
+  <w:abstractNum w:abstractNumId="15">
     <w:nsid w:val="6DEC4C10"/>
     <w:multiLevelType w:val="hybridMultilevel"/>
     <w:tmpl w:val="A5B8EE7C"/>
@@ -3981,7 +5763,7 @@
       </w:rPr>
     </w:lvl>
   </w:abstractNum>
-  <w:abstractNum w:abstractNumId="12">
+  <w:abstractNum w:abstractNumId="16">
     <w:nsid w:val="71397392"/>
     <w:multiLevelType w:val="hybridMultilevel"/>
     <w:tmpl w:val="DF4CEAE8"/>
@@ -4094,7 +5876,7 @@
       </w:rPr>
     </w:lvl>
   </w:abstractNum>
-  <w:abstractNum w:abstractNumId="13">
+  <w:abstractNum w:abstractNumId="17">
     <w:nsid w:val="74D9789C"/>
     <w:multiLevelType w:val="hybridMultilevel"/>
     <w:tmpl w:val="7786CED4"/>
@@ -4211,43 +5993,55 @@
     <w:abstractNumId w:val="2"/>
   </w:num>
   <w:num w:numId="2">
-    <w:abstractNumId w:val="8"/>
+    <w:abstractNumId w:val="12"/>
   </w:num>
   <w:num w:numId="3">
-    <w:abstractNumId w:val="13"/>
+    <w:abstractNumId w:val="17"/>
   </w:num>
   <w:num w:numId="4">
-    <w:abstractNumId w:val="3"/>
+    <w:abstractNumId w:val="4"/>
   </w:num>
   <w:num w:numId="5">
-    <w:abstractNumId w:val="4"/>
+    <w:abstractNumId w:val="5"/>
   </w:num>
   <w:num w:numId="6">
-    <w:abstractNumId w:val="6"/>
+    <w:abstractNumId w:val="10"/>
   </w:num>
   <w:num w:numId="7">
+    <w:abstractNumId w:val="15"/>
+  </w:num>
+  <w:num w:numId="8">
     <w:abstractNumId w:val="11"/>
   </w:num>
-  <w:num w:numId="8">
-    <w:abstractNumId w:val="7"/>
-  </w:num>
   <w:num w:numId="9">
-    <w:abstractNumId w:val="10"/>
+    <w:abstractNumId w:val="14"/>
   </w:num>
   <w:num w:numId="10">
-    <w:abstractNumId w:val="5"/>
+    <w:abstractNumId w:val="9"/>
   </w:num>
   <w:num w:numId="11">
-    <w:abstractNumId w:val="9"/>
+    <w:abstractNumId w:val="13"/>
   </w:num>
   <w:num w:numId="12">
     <w:abstractNumId w:val="0"/>
   </w:num>
   <w:num w:numId="13">
-    <w:abstractNumId w:val="12"/>
+    <w:abstractNumId w:val="16"/>
   </w:num>
   <w:num w:numId="14">
     <w:abstractNumId w:val="1"/>
+  </w:num>
+  <w:num w:numId="15">
+    <w:abstractNumId w:val="7"/>
+  </w:num>
+  <w:num w:numId="16">
+    <w:abstractNumId w:val="8"/>
+  </w:num>
+  <w:num w:numId="17">
+    <w:abstractNumId w:val="3"/>
+  </w:num>
+  <w:num w:numId="18">
+    <w:abstractNumId w:val="6"/>
   </w:num>
 </w:numbering>
 </file>
@@ -4700,6 +6494,56 @@
       <w:lang w:eastAsia="en-GB"/>
     </w:rPr>
   </w:style>
+  <w:style w:type="paragraph" w:styleId="HTMLPreformatted">
+    <w:name w:val="HTML Preformatted"/>
+    <w:basedOn w:val="Normal"/>
+    <w:link w:val="HTMLPreformattedChar"/>
+    <w:uiPriority w:val="99"/>
+    <w:semiHidden/>
+    <w:unhideWhenUsed/>
+    <w:rsid w:val="00842FD8"/>
+    <w:pPr>
+      <w:tabs>
+        <w:tab w:val="left" w:pos="916"/>
+        <w:tab w:val="left" w:pos="1832"/>
+        <w:tab w:val="left" w:pos="2748"/>
+        <w:tab w:val="left" w:pos="3664"/>
+        <w:tab w:val="left" w:pos="4580"/>
+        <w:tab w:val="left" w:pos="5496"/>
+        <w:tab w:val="left" w:pos="6412"/>
+        <w:tab w:val="left" w:pos="7328"/>
+        <w:tab w:val="left" w:pos="8244"/>
+        <w:tab w:val="left" w:pos="9160"/>
+        <w:tab w:val="left" w:pos="10076"/>
+        <w:tab w:val="left" w:pos="10992"/>
+        <w:tab w:val="left" w:pos="11908"/>
+        <w:tab w:val="left" w:pos="12824"/>
+        <w:tab w:val="left" w:pos="13740"/>
+        <w:tab w:val="left" w:pos="14656"/>
+      </w:tabs>
+      <w:spacing w:after="0" w:line="240" w:lineRule="auto"/>
+    </w:pPr>
+    <w:rPr>
+      <w:rFonts w:ascii="Courier New" w:eastAsia="Times New Roman" w:hAnsi="Courier New" w:cs="Courier New"/>
+      <w:sz w:val="20"/>
+      <w:szCs w:val="20"/>
+      <w:lang w:eastAsia="en-GB"/>
+    </w:rPr>
+  </w:style>
+  <w:style w:type="character" w:customStyle="1" w:styleId="HTMLPreformattedChar">
+    <w:name w:val="HTML Preformatted Char"/>
+    <w:basedOn w:val="DefaultParagraphFont"/>
+    <w:link w:val="HTMLPreformatted"/>
+    <w:uiPriority w:val="99"/>
+    <w:semiHidden/>
+    <w:rsid w:val="00842FD8"/>
+    <w:rPr>
+      <w:rFonts w:ascii="Courier New" w:eastAsia="Times New Roman" w:hAnsi="Courier New" w:cs="Courier New"/>
+      <w:sz w:val="20"/>
+      <w:szCs w:val="20"/>
+      <w:lang w:eastAsia="en-GB"/>
+    </w:rPr>
+  </w:style>
 </w:styles>
 </file>
 
@@ -4969,7 +6813,7 @@
 </file>
 
 <file path=customXml/itemProps1.xml><?xml version="1.0" encoding="utf-8"?>
-<ds:datastoreItem xmlns:ds="http://schemas.openxmlformats.org/officeDocument/2006/customXml" ds:itemID="{EF2B423E-F6E0-41EB-A64A-217675C4ECDA}">
+<ds:datastoreItem xmlns:ds="http://schemas.openxmlformats.org/officeDocument/2006/customXml" ds:itemID="{AE9126D1-1F56-4E51-95A5-F6EBA36D44B0}">
   <ds:schemaRefs>
     <ds:schemaRef ds:uri="http://schemas.openxmlformats.org/officeDocument/2006/bibliography"/>
   </ds:schemaRefs>

</xml_diff>